<commit_message>
add academic paper award
</commit_message>
<xml_diff>
--- a/me/CV-QINGXIA-2p.docx
+++ b/me/CV-QINGXIA-2p.docx
@@ -21,13 +21,13 @@
           <wp:anchor distT="0" distB="0" distL="114300" distR="114300" simplePos="0" relativeHeight="251661312" behindDoc="0" locked="0" layoutInCell="1" allowOverlap="1" wp14:anchorId="030F1393" wp14:editId="746EB2F5">
             <wp:simplePos x="0" y="0"/>
             <wp:positionH relativeFrom="margin">
-              <wp:posOffset>5231218</wp:posOffset>
+              <wp:posOffset>5292763</wp:posOffset>
             </wp:positionH>
             <wp:positionV relativeFrom="paragraph">
-              <wp:posOffset>11770</wp:posOffset>
+              <wp:posOffset>83810</wp:posOffset>
             </wp:positionV>
-            <wp:extent cx="1075553" cy="1501254"/>
-            <wp:effectExtent l="0" t="0" r="0" b="3810"/>
+            <wp:extent cx="930302" cy="1298513"/>
+            <wp:effectExtent l="0" t="0" r="3175" b="0"/>
             <wp:wrapNone/>
             <wp:docPr id="2" name="图片 2" descr="http://hsiatsing.github.io/images/XiaQing.jpg"/>
             <wp:cNvGraphicFramePr>
@@ -56,7 +56,7 @@
                   <pic:spPr bwMode="auto">
                     <a:xfrm>
                       <a:off x="0" y="0"/>
-                      <a:ext cx="1075553" cy="1501254"/>
+                      <a:ext cx="930302" cy="1298513"/>
                     </a:xfrm>
                     <a:prstGeom prst="rect">
                       <a:avLst/>
@@ -184,13 +184,6 @@
         </w:rPr>
         <w:t xml:space="preserve">, </w:t>
       </w:r>
-    </w:p>
-    <w:p>
-      <w:pPr>
-        <w:rPr>
-          <w:rFonts w:ascii="Times New Roman" w:hAnsi="Times New Roman" w:cs="Times New Roman"/>
-        </w:rPr>
-      </w:pPr>
       <w:hyperlink r:id="rId9" w:history="1">
         <w:r>
           <w:rPr>
@@ -200,6 +193,8 @@
           <w:t>http://hsiatsing.github.io/</w:t>
         </w:r>
       </w:hyperlink>
+      <w:bookmarkStart w:id="2" w:name="_GoBack"/>
+      <w:bookmarkEnd w:id="2"/>
     </w:p>
     <w:p>
       <w:pPr>
@@ -1461,6 +1456,92 @@
           <w:rFonts w:ascii="Times New Roman" w:hAnsi="Times New Roman" w:cs="Times New Roman"/>
         </w:rPr>
         <w:t>2017</w:t>
+      </w:r>
+    </w:p>
+    <w:p>
+      <w:pPr>
+        <w:pStyle w:val="a4"/>
+        <w:numPr>
+          <w:ilvl w:val="0"/>
+          <w:numId w:val="1"/>
+        </w:numPr>
+        <w:ind w:firstLineChars="0"/>
+        <w:rPr>
+          <w:rFonts w:ascii="Times New Roman" w:hAnsi="Times New Roman" w:cs="Times New Roman"/>
+        </w:rPr>
+      </w:pPr>
+      <w:r>
+        <w:rPr>
+          <w:rFonts w:ascii="Times New Roman" w:hAnsi="Times New Roman" w:cs="Times New Roman"/>
+        </w:rPr>
+        <w:t>Ou</w:t>
+      </w:r>
+      <w:r>
+        <w:rPr>
+          <w:rFonts w:ascii="Times New Roman" w:hAnsi="Times New Roman" w:cs="Times New Roman"/>
+        </w:rPr>
+        <w:t>tstanding Academic Paper Award</w:t>
+      </w:r>
+      <w:r>
+        <w:rPr>
+          <w:rFonts w:ascii="Times New Roman" w:hAnsi="Times New Roman" w:cs="Times New Roman"/>
+        </w:rPr>
+        <w:t xml:space="preserve"> (JCR Q1 paper)</w:t>
+      </w:r>
+      <w:r>
+        <w:rPr>
+          <w:rFonts w:ascii="Times New Roman" w:hAnsi="Times New Roman" w:cs="Times New Roman"/>
+        </w:rPr>
+        <w:tab/>
+      </w:r>
+      <w:r>
+        <w:rPr>
+          <w:rFonts w:ascii="Times New Roman" w:hAnsi="Times New Roman" w:cs="Times New Roman"/>
+        </w:rPr>
+        <w:tab/>
+      </w:r>
+      <w:r>
+        <w:rPr>
+          <w:rFonts w:ascii="Times New Roman" w:hAnsi="Times New Roman" w:cs="Times New Roman"/>
+        </w:rPr>
+        <w:tab/>
+      </w:r>
+      <w:r>
+        <w:rPr>
+          <w:rFonts w:ascii="Times New Roman" w:hAnsi="Times New Roman" w:cs="Times New Roman"/>
+        </w:rPr>
+        <w:tab/>
+      </w:r>
+      <w:r>
+        <w:rPr>
+          <w:rFonts w:ascii="Times New Roman" w:hAnsi="Times New Roman" w:cs="Times New Roman"/>
+        </w:rPr>
+        <w:tab/>
+      </w:r>
+      <w:r>
+        <w:rPr>
+          <w:rFonts w:ascii="Times New Roman" w:hAnsi="Times New Roman" w:cs="Times New Roman"/>
+        </w:rPr>
+        <w:tab/>
+      </w:r>
+      <w:r>
+        <w:rPr>
+          <w:rFonts w:ascii="Times New Roman" w:hAnsi="Times New Roman" w:cs="Times New Roman"/>
+        </w:rPr>
+        <w:tab/>
+        <w:t xml:space="preserve">   A</w:t>
+      </w:r>
+      <w:r>
+        <w:rPr>
+          <w:rFonts w:ascii="Times New Roman" w:hAnsi="Times New Roman" w:cs="Times New Roman" w:hint="eastAsia"/>
+        </w:rPr>
+        <w:t xml:space="preserve">pr. </w:t>
+      </w:r>
+      <w:r>
+        <w:rPr>
+          <w:rFonts w:ascii="Times New Roman" w:hAnsi="Times New Roman" w:cs="Times New Roman"/>
+        </w:rPr>
+        <w:t>2018</w:t>
       </w:r>
     </w:p>
     <w:p>
@@ -2769,8 +2850,8 @@
           <w:rFonts w:ascii="Times New Roman" w:hAnsi="Times New Roman" w:cs="Times New Roman"/>
         </w:rPr>
       </w:pPr>
-      <w:bookmarkStart w:id="2" w:name="OLE_LINK5"/>
-      <w:bookmarkStart w:id="3" w:name="OLE_LINK6"/>
+      <w:bookmarkStart w:id="3" w:name="OLE_LINK5"/>
+      <w:bookmarkStart w:id="4" w:name="OLE_LINK6"/>
       <w:r>
         <w:rPr>
           <w:rFonts w:ascii="Times New Roman" w:hAnsi="Times New Roman" w:cs="Times New Roman"/>
@@ -2856,8 +2937,8 @@
         </w:rPr>
         <w:t>Q. Xia</w:t>
       </w:r>
-      <w:bookmarkStart w:id="4" w:name="OLE_LINK7"/>
-      <w:bookmarkStart w:id="5" w:name="OLE_LINK8"/>
+      <w:bookmarkStart w:id="5" w:name="OLE_LINK7"/>
+      <w:bookmarkStart w:id="6" w:name="OLE_LINK8"/>
       <w:r>
         <w:rPr>
           <w:rFonts w:ascii="Times New Roman" w:hAnsi="Times New Roman" w:cs="Times New Roman"/>
@@ -2865,8 +2946,8 @@
         </w:rPr>
         <w:t>*</w:t>
       </w:r>
-      <w:bookmarkEnd w:id="4"/>
       <w:bookmarkEnd w:id="5"/>
+      <w:bookmarkEnd w:id="6"/>
       <w:r>
         <w:rPr>
           <w:rFonts w:ascii="Times New Roman" w:hAnsi="Times New Roman" w:cs="Times New Roman"/>
@@ -2938,8 +3019,8 @@
         <w:t xml:space="preserve"> 2018.</w:t>
       </w:r>
     </w:p>
-    <w:bookmarkEnd w:id="2"/>
     <w:bookmarkEnd w:id="3"/>
+    <w:bookmarkEnd w:id="4"/>
     <w:p>
       <w:pPr>
         <w:spacing w:beforeLines="50" w:before="156"/>
@@ -3272,16 +3353,16 @@
         </w:rPr>
         <w:t xml:space="preserve">, H. Qin and A. Hao. Novel Fluid Detail Enhancement based on Multi-Layer Depth Regression Analysis and FLIP Fluid Simulation. Computer Animation and Virtual Worlds, </w:t>
       </w:r>
-      <w:bookmarkStart w:id="6" w:name="OLE_LINK3"/>
-      <w:bookmarkStart w:id="7" w:name="OLE_LINK4"/>
+      <w:bookmarkStart w:id="7" w:name="OLE_LINK3"/>
+      <w:bookmarkStart w:id="8" w:name="OLE_LINK4"/>
       <w:r>
         <w:rPr>
           <w:rFonts w:ascii="Times New Roman" w:hAnsi="Times New Roman" w:cs="Times New Roman"/>
         </w:rPr>
         <w:t>2017, 28(5)</w:t>
       </w:r>
-      <w:bookmarkEnd w:id="6"/>
       <w:bookmarkEnd w:id="7"/>
+      <w:bookmarkEnd w:id="8"/>
       <w:r>
         <w:rPr>
           <w:rFonts w:ascii="Times New Roman" w:hAnsi="Times New Roman" w:cs="Times New Roman"/>
@@ -3347,18 +3428,7 @@
           <w:sz w:val="20"/>
           <w:szCs w:val="20"/>
         </w:rPr>
-        <w:t>A</w:t>
-      </w:r>
-      <w:bookmarkStart w:id="8" w:name="_GoBack"/>
-      <w:bookmarkEnd w:id="8"/>
-      <w:r>
-        <w:rPr>
-          <w:rFonts w:ascii="Times New Roman" w:hAnsi="Times New Roman" w:cs="Times New Roman"/>
-          <w:kern w:val="0"/>
-          <w:sz w:val="20"/>
-          <w:szCs w:val="20"/>
-        </w:rPr>
-        <w:t>ccepted with minor revision</w:t>
+        <w:t>Accepted with minor revision</w:t>
       </w:r>
       <w:r>
         <w:rPr>

</xml_diff>

<commit_message>
update publications and awards
</commit_message>
<xml_diff>
--- a/me/CV-QINGXIA-2p.docx
+++ b/me/CV-QINGXIA-2p.docx
@@ -193,8 +193,6 @@
           <w:t>http://hsiatsing.github.io/</w:t>
         </w:r>
       </w:hyperlink>
-      <w:bookmarkStart w:id="2" w:name="_GoBack"/>
-      <w:bookmarkEnd w:id="2"/>
     </w:p>
     <w:p>
       <w:pPr>
@@ -2850,8 +2848,8 @@
           <w:rFonts w:ascii="Times New Roman" w:hAnsi="Times New Roman" w:cs="Times New Roman"/>
         </w:rPr>
       </w:pPr>
-      <w:bookmarkStart w:id="3" w:name="OLE_LINK5"/>
-      <w:bookmarkStart w:id="4" w:name="OLE_LINK6"/>
+      <w:bookmarkStart w:id="2" w:name="OLE_LINK5"/>
+      <w:bookmarkStart w:id="3" w:name="OLE_LINK6"/>
       <w:r>
         <w:rPr>
           <w:rFonts w:ascii="Times New Roman" w:hAnsi="Times New Roman" w:cs="Times New Roman"/>
@@ -2937,8 +2935,8 @@
         </w:rPr>
         <w:t>Q. Xia</w:t>
       </w:r>
-      <w:bookmarkStart w:id="5" w:name="OLE_LINK7"/>
-      <w:bookmarkStart w:id="6" w:name="OLE_LINK8"/>
+      <w:bookmarkStart w:id="4" w:name="OLE_LINK7"/>
+      <w:bookmarkStart w:id="5" w:name="OLE_LINK8"/>
       <w:r>
         <w:rPr>
           <w:rFonts w:ascii="Times New Roman" w:hAnsi="Times New Roman" w:cs="Times New Roman"/>
@@ -2946,8 +2944,8 @@
         </w:rPr>
         <w:t>*</w:t>
       </w:r>
+      <w:bookmarkEnd w:id="4"/>
       <w:bookmarkEnd w:id="5"/>
-      <w:bookmarkEnd w:id="6"/>
       <w:r>
         <w:rPr>
           <w:rFonts w:ascii="Times New Roman" w:hAnsi="Times New Roman" w:cs="Times New Roman"/>
@@ -3019,8 +3017,8 @@
         <w:t xml:space="preserve"> 2018.</w:t>
       </w:r>
     </w:p>
+    <w:bookmarkEnd w:id="2"/>
     <w:bookmarkEnd w:id="3"/>
-    <w:bookmarkEnd w:id="4"/>
     <w:p>
       <w:pPr>
         <w:spacing w:beforeLines="50" w:before="156"/>
@@ -3353,16 +3351,16 @@
         </w:rPr>
         <w:t xml:space="preserve">, H. Qin and A. Hao. Novel Fluid Detail Enhancement based on Multi-Layer Depth Regression Analysis and FLIP Fluid Simulation. Computer Animation and Virtual Worlds, </w:t>
       </w:r>
-      <w:bookmarkStart w:id="7" w:name="OLE_LINK3"/>
-      <w:bookmarkStart w:id="8" w:name="OLE_LINK4"/>
+      <w:bookmarkStart w:id="6" w:name="OLE_LINK3"/>
+      <w:bookmarkStart w:id="7" w:name="OLE_LINK4"/>
       <w:r>
         <w:rPr>
           <w:rFonts w:ascii="Times New Roman" w:hAnsi="Times New Roman" w:cs="Times New Roman"/>
         </w:rPr>
         <w:t>2017, 28(5)</w:t>
       </w:r>
+      <w:bookmarkEnd w:id="6"/>
       <w:bookmarkEnd w:id="7"/>
-      <w:bookmarkEnd w:id="8"/>
       <w:r>
         <w:rPr>
           <w:rFonts w:ascii="Times New Roman" w:hAnsi="Times New Roman" w:cs="Times New Roman"/>
@@ -3479,9 +3477,14 @@
       <w:r>
         <w:rPr>
           <w:rFonts w:ascii="Times New Roman" w:hAnsi="Times New Roman" w:cs="Times New Roman"/>
-        </w:rPr>
-        <w:t>Under review</w:t>
-      </w:r>
+          <w:kern w:val="0"/>
+          <w:sz w:val="20"/>
+          <w:szCs w:val="20"/>
+        </w:rPr>
+        <w:t>Accepted</w:t>
+      </w:r>
+      <w:bookmarkStart w:id="8" w:name="_GoBack"/>
+      <w:bookmarkEnd w:id="8"/>
       <w:r>
         <w:rPr>
           <w:rFonts w:ascii="Times New Roman" w:hAnsi="Times New Roman" w:cs="Times New Roman"/>

</xml_diff>

<commit_message>
update cv, tvc & gmod paper
</commit_message>
<xml_diff>
--- a/me/CV-QINGXIA-2p.docx
+++ b/me/CV-QINGXIA-2p.docx
@@ -299,13 +299,19 @@
         <w:rPr>
           <w:rFonts w:ascii="Times New Roman" w:hAnsi="Times New Roman" w:cs="Times New Roman"/>
         </w:rPr>
-        <w:t>–</w:t>
-      </w:r>
-      <w:r>
-        <w:rPr>
-          <w:rFonts w:ascii="Times New Roman" w:hAnsi="Times New Roman" w:cs="Times New Roman"/>
-        </w:rPr>
-        <w:t xml:space="preserve"> Now</w:t>
+        <w:t>- Nov</w:t>
+      </w:r>
+      <w:r>
+        <w:rPr>
+          <w:rFonts w:ascii="Times New Roman" w:hAnsi="Times New Roman" w:cs="Times New Roman" w:hint="eastAsia"/>
+        </w:rPr>
+        <w:t>.</w:t>
+      </w:r>
+      <w:r>
+        <w:rPr>
+          <w:rFonts w:ascii="Times New Roman" w:hAnsi="Times New Roman" w:cs="Times New Roman"/>
+        </w:rPr>
+        <w:t xml:space="preserve"> 2018</w:t>
       </w:r>
     </w:p>
     <w:p>
@@ -544,7 +550,7 @@
           <w:rFonts w:ascii="Times New Roman" w:hAnsi="Times New Roman" w:cs="Times New Roman"/>
         </w:rPr>
         <w:tab/>
-        <w:t xml:space="preserve">   Sept. 2012 - Now</w:t>
+        <w:t xml:space="preserve">   Sept. 2012 - Nov.2018</w:t>
       </w:r>
     </w:p>
     <w:p>
@@ -964,15 +970,7 @@
         <w:rPr>
           <w:rFonts w:ascii="Times New Roman" w:hAnsi="Times New Roman" w:cs="Times New Roman"/>
         </w:rPr>
-        <w:t>C/C++, M</w:t>
-      </w:r>
-      <w:bookmarkStart w:id="2" w:name="_GoBack"/>
-      <w:bookmarkEnd w:id="2"/>
-      <w:r>
-        <w:rPr>
-          <w:rFonts w:ascii="Times New Roman" w:hAnsi="Times New Roman" w:cs="Times New Roman"/>
-        </w:rPr>
-        <w:t>atlab, Python, etc.</w:t>
+        <w:t>C/C++, Matlab, Python, etc.</w:t>
       </w:r>
       <w:r>
         <w:rPr>
@@ -1209,6 +1207,13 @@
         <w:rPr>
           <w:rFonts w:ascii="Times New Roman" w:hAnsi="Times New Roman" w:cs="Times New Roman"/>
         </w:rPr>
+        <w:tab/>
+        <w:t xml:space="preserve">   </w:t>
+      </w:r>
+      <w:r>
+        <w:rPr>
+          <w:rFonts w:ascii="Times New Roman" w:hAnsi="Times New Roman" w:cs="Times New Roman"/>
+        </w:rPr>
         <w:t>Sept.</w:t>
       </w:r>
       <w:r>
@@ -1282,7 +1287,20 @@
         <w:rPr>
           <w:rFonts w:ascii="Times New Roman" w:hAnsi="Times New Roman" w:cs="Times New Roman"/>
         </w:rPr>
-        <w:t xml:space="preserve"> Jun. </w:t>
+        <w:t xml:space="preserve"> </w:t>
+      </w:r>
+      <w:r>
+        <w:rPr>
+          <w:rFonts w:ascii="Times New Roman" w:hAnsi="Times New Roman" w:cs="Times New Roman"/>
+        </w:rPr>
+        <w:tab/>
+        <w:t xml:space="preserve">   </w:t>
+      </w:r>
+      <w:r>
+        <w:rPr>
+          <w:rFonts w:ascii="Times New Roman" w:hAnsi="Times New Roman" w:cs="Times New Roman"/>
+        </w:rPr>
+        <w:t xml:space="preserve">Jun. </w:t>
       </w:r>
       <w:r>
         <w:rPr>
@@ -1330,7 +1348,25 @@
         <w:rPr>
           <w:rFonts w:ascii="Times New Roman" w:hAnsi="Times New Roman" w:cs="Times New Roman"/>
         </w:rPr>
-        <w:t xml:space="preserve"> place of doctoral students in SCSE at Beihang)     </w:t>
+        <w:t xml:space="preserve"> place </w:t>
+      </w:r>
+      <w:r>
+        <w:rPr>
+          <w:rFonts w:ascii="Times New Roman" w:hAnsi="Times New Roman" w:cs="Times New Roman" w:hint="eastAsia"/>
+        </w:rPr>
+        <w:t>among</w:t>
+      </w:r>
+      <w:r>
+        <w:rPr>
+          <w:rFonts w:ascii="Times New Roman" w:hAnsi="Times New Roman" w:cs="Times New Roman"/>
+        </w:rPr>
+        <w:t xml:space="preserve"> doctoral students in SCSE at Beihang)   </w:t>
+      </w:r>
+      <w:r>
+        <w:rPr>
+          <w:rFonts w:ascii="Times New Roman" w:hAnsi="Times New Roman" w:cs="Times New Roman"/>
+        </w:rPr>
+        <w:t xml:space="preserve">  </w:t>
       </w:r>
       <w:r>
         <w:rPr>
@@ -1410,6 +1446,13 @@
         <w:rPr>
           <w:rFonts w:ascii="Times New Roman" w:hAnsi="Times New Roman" w:cs="Times New Roman"/>
         </w:rPr>
+        <w:tab/>
+        <w:t xml:space="preserve">   </w:t>
+      </w:r>
+      <w:r>
+        <w:rPr>
+          <w:rFonts w:ascii="Times New Roman" w:hAnsi="Times New Roman" w:cs="Times New Roman"/>
+        </w:rPr>
         <w:t xml:space="preserve">May </w:t>
       </w:r>
       <w:r>
@@ -1507,7 +1550,20 @@
           <w:rFonts w:ascii="Times New Roman" w:hAnsi="Times New Roman" w:cs="Times New Roman"/>
         </w:rPr>
         <w:tab/>
-        <w:t xml:space="preserve">   </w:t>
+        <w:t xml:space="preserve">  </w:t>
+      </w:r>
+      <w:r>
+        <w:rPr>
+          <w:rFonts w:ascii="Times New Roman" w:hAnsi="Times New Roman" w:cs="Times New Roman"/>
+        </w:rPr>
+        <w:tab/>
+        <w:t xml:space="preserve">  </w:t>
+      </w:r>
+      <w:r>
+        <w:rPr>
+          <w:rFonts w:ascii="Times New Roman" w:hAnsi="Times New Roman" w:cs="Times New Roman"/>
+        </w:rPr>
+        <w:t xml:space="preserve"> </w:t>
       </w:r>
       <w:r>
         <w:rPr>
@@ -1572,6 +1628,13 @@
           <w:rFonts w:ascii="Times New Roman" w:hAnsi="Times New Roman" w:cs="Times New Roman"/>
         </w:rPr>
         <w:tab/>
+      </w:r>
+      <w:r>
+        <w:rPr>
+          <w:rFonts w:ascii="Times New Roman" w:hAnsi="Times New Roman" w:cs="Times New Roman"/>
+        </w:rPr>
+        <w:tab/>
+        <w:t xml:space="preserve">   </w:t>
       </w:r>
       <w:r>
         <w:rPr>
@@ -1671,6 +1734,13 @@
         <w:rPr>
           <w:rFonts w:ascii="Times New Roman" w:hAnsi="Times New Roman" w:cs="Times New Roman"/>
         </w:rPr>
+        <w:tab/>
+        <w:t xml:space="preserve">   </w:t>
+      </w:r>
+      <w:r>
+        <w:rPr>
+          <w:rFonts w:ascii="Times New Roman" w:hAnsi="Times New Roman" w:cs="Times New Roman"/>
+        </w:rPr>
         <w:t>Sept.</w:t>
       </w:r>
       <w:r>
@@ -1754,6 +1824,13 @@
           <w:rFonts w:ascii="Times New Roman" w:hAnsi="Times New Roman" w:cs="Times New Roman"/>
         </w:rPr>
         <w:tab/>
+      </w:r>
+      <w:r>
+        <w:rPr>
+          <w:rFonts w:ascii="Times New Roman" w:hAnsi="Times New Roman" w:cs="Times New Roman"/>
+        </w:rPr>
+        <w:tab/>
+        <w:t xml:space="preserve">   </w:t>
       </w:r>
       <w:r>
         <w:rPr>
@@ -1844,7 +1921,13 @@
         <w:rPr>
           <w:rFonts w:ascii="Times New Roman" w:hAnsi="Times New Roman" w:cs="Times New Roman"/>
         </w:rPr>
-        <w:t xml:space="preserve"> Jan. 2016 – now</w:t>
+        <w:t xml:space="preserve"> Jan. 2016 -</w:t>
+      </w:r>
+      <w:r>
+        <w:rPr>
+          <w:rFonts w:ascii="Times New Roman" w:hAnsi="Times New Roman" w:cs="Times New Roman"/>
+        </w:rPr>
+        <w:t xml:space="preserve"> now</w:t>
       </w:r>
     </w:p>
     <w:p>
@@ -1996,19 +2079,43 @@
           <w:rFonts w:ascii="Times New Roman" w:hAnsi="Times New Roman" w:cs="Times New Roman"/>
           <w:b/>
         </w:rPr>
-        <w:t>Pacific Graphics 2015, Beijing, China</w:t>
-      </w:r>
-      <w:r>
-        <w:rPr>
-          <w:rFonts w:ascii="Times New Roman" w:hAnsi="Times New Roman" w:cs="Times New Roman"/>
-          <w:b/>
-        </w:rPr>
-        <w:tab/>
-      </w:r>
-      <w:r>
-        <w:rPr>
-          <w:rFonts w:ascii="Times New Roman" w:hAnsi="Times New Roman" w:cs="Times New Roman"/>
-          <w:b/>
+        <w:t>Pacifi</w:t>
+      </w:r>
+      <w:r>
+        <w:rPr>
+          <w:rFonts w:ascii="Times New Roman" w:hAnsi="Times New Roman" w:cs="Times New Roman"/>
+          <w:b/>
+        </w:rPr>
+        <w:t xml:space="preserve">c Graphics 2015, Beijing, </w:t>
+      </w:r>
+      <w:r>
+        <w:rPr>
+          <w:rFonts w:ascii="Times New Roman" w:hAnsi="Times New Roman" w:cs="Times New Roman"/>
+          <w:b/>
+        </w:rPr>
+        <w:t>China</w:t>
+      </w:r>
+      <w:r>
+        <w:rPr>
+          <w:rFonts w:ascii="Times New Roman" w:hAnsi="Times New Roman" w:cs="Times New Roman"/>
+        </w:rPr>
+        <w:tab/>
+      </w:r>
+      <w:r>
+        <w:rPr>
+          <w:rFonts w:ascii="Times New Roman" w:hAnsi="Times New Roman" w:cs="Times New Roman"/>
+        </w:rPr>
+        <w:tab/>
+      </w:r>
+      <w:r>
+        <w:rPr>
+          <w:rFonts w:ascii="Times New Roman" w:hAnsi="Times New Roman" w:cs="Times New Roman"/>
+        </w:rPr>
+        <w:tab/>
+      </w:r>
+      <w:r>
+        <w:rPr>
+          <w:rFonts w:ascii="Times New Roman" w:hAnsi="Times New Roman" w:cs="Times New Roman"/>
         </w:rPr>
         <w:tab/>
       </w:r>
@@ -2059,14 +2166,13 @@
         <w:rPr>
           <w:rFonts w:ascii="Times New Roman" w:hAnsi="Times New Roman" w:cs="Times New Roman"/>
         </w:rPr>
-        <w:tab/>
-        <w:t xml:space="preserve">   </w:t>
-      </w:r>
-      <w:r>
-        <w:rPr>
-          <w:rFonts w:ascii="Times New Roman" w:hAnsi="Times New Roman" w:cs="Times New Roman"/>
-        </w:rPr>
-        <w:t>Oct.</w:t>
+        <w:t>Oct</w:t>
+      </w:r>
+      <w:r>
+        <w:rPr>
+          <w:rFonts w:ascii="Times New Roman" w:hAnsi="Times New Roman" w:cs="Times New Roman"/>
+        </w:rPr>
+        <w:t>.</w:t>
       </w:r>
       <w:r>
         <w:rPr>
@@ -2074,13 +2180,6 @@
         </w:rPr>
         <w:tab/>
         <w:t>2015</w:t>
-      </w:r>
-      <w:r>
-        <w:rPr>
-          <w:rFonts w:ascii="Times New Roman" w:hAnsi="Times New Roman" w:cs="Times New Roman"/>
-          <w:b/>
-        </w:rPr>
-        <w:tab/>
       </w:r>
       <w:r>
         <w:rPr>
@@ -2232,6 +2331,14 @@
       <w:r>
         <w:rPr>
           <w:rFonts w:ascii="Times New Roman" w:hAnsi="Times New Roman" w:cs="Times New Roman"/>
+          <w:b/>
+        </w:rPr>
+        <w:tab/>
+        <w:t xml:space="preserve">   </w:t>
+      </w:r>
+      <w:r>
+        <w:rPr>
+          <w:rFonts w:ascii="Times New Roman" w:hAnsi="Times New Roman" w:cs="Times New Roman"/>
         </w:rPr>
         <w:t>N</w:t>
       </w:r>
@@ -2407,6 +2514,14 @@
       <w:r>
         <w:rPr>
           <w:rFonts w:ascii="Times New Roman" w:hAnsi="Times New Roman" w:cs="Times New Roman"/>
+          <w:b/>
+          <w:szCs w:val="21"/>
+        </w:rPr>
+        <w:t xml:space="preserve">    </w:t>
+      </w:r>
+      <w:r>
+        <w:rPr>
+          <w:rFonts w:ascii="Times New Roman" w:hAnsi="Times New Roman" w:cs="Times New Roman"/>
           <w:szCs w:val="21"/>
         </w:rPr>
         <w:t>Apr.</w:t>
@@ -2532,6 +2647,9 @@
         <w:t xml:space="preserve">   </w:t>
       </w:r>
       <w:r>
+        <w:t xml:space="preserve">    </w:t>
+      </w:r>
+      <w:r>
         <w:rPr>
           <w:rFonts w:ascii="Times New Roman" w:hAnsi="Times New Roman" w:cs="Times New Roman"/>
           <w:szCs w:val="21"/>
@@ -2706,6 +2824,14 @@
       <w:r>
         <w:rPr>
           <w:rFonts w:ascii="Times New Roman" w:hAnsi="Times New Roman" w:cs="Times New Roman"/>
+          <w:b/>
+          <w:szCs w:val="21"/>
+        </w:rPr>
+        <w:t xml:space="preserve">    </w:t>
+      </w:r>
+      <w:r>
+        <w:rPr>
+          <w:rFonts w:ascii="Times New Roman" w:hAnsi="Times New Roman" w:cs="Times New Roman"/>
           <w:szCs w:val="21"/>
         </w:rPr>
         <w:t>Oct.</w:t>
@@ -2903,6 +3029,14 @@
       <w:r>
         <w:rPr>
           <w:rFonts w:ascii="Times New Roman" w:hAnsi="Times New Roman" w:cs="Times New Roman"/>
+          <w:b/>
+          <w:szCs w:val="21"/>
+        </w:rPr>
+        <w:t xml:space="preserve">    </w:t>
+      </w:r>
+      <w:r>
+        <w:rPr>
+          <w:rFonts w:ascii="Times New Roman" w:hAnsi="Times New Roman" w:cs="Times New Roman"/>
           <w:szCs w:val="21"/>
         </w:rPr>
         <w:t>Jun</w:t>
@@ -3065,7 +3199,21 @@
           <w:rFonts w:ascii="Times New Roman" w:hAnsi="Times New Roman" w:cs="Times New Roman"/>
           <w:szCs w:val="21"/>
         </w:rPr>
-        <w:t xml:space="preserve">  Sept.</w:t>
+        <w:t xml:space="preserve">  </w:t>
+      </w:r>
+      <w:r>
+        <w:rPr>
+          <w:rFonts w:ascii="Times New Roman" w:hAnsi="Times New Roman" w:cs="Times New Roman"/>
+          <w:szCs w:val="21"/>
+        </w:rPr>
+        <w:t xml:space="preserve">    </w:t>
+      </w:r>
+      <w:r>
+        <w:rPr>
+          <w:rFonts w:ascii="Times New Roman" w:hAnsi="Times New Roman" w:cs="Times New Roman"/>
+          <w:szCs w:val="21"/>
+        </w:rPr>
+        <w:t>Sept.</w:t>
       </w:r>
       <w:r>
         <w:rPr>
@@ -3243,8 +3391,8 @@
         </w:rPr>
         <w:t>, A. Hao and H. Qin. A Novel Analysis-and-Simulation Approach for Detail Enhancement in FLIP Fluid Interaction. The 21st ACM Symposium on Virtual Reality Software and Technology (VRST 2015).</w:t>
       </w:r>
-      <w:bookmarkStart w:id="3" w:name="OLE_LINK6"/>
-      <w:bookmarkStart w:id="4" w:name="OLE_LINK5"/>
+      <w:bookmarkStart w:id="2" w:name="OLE_LINK6"/>
+      <w:bookmarkStart w:id="3" w:name="OLE_LINK5"/>
     </w:p>
     <w:p>
       <w:pPr>
@@ -3344,8 +3492,8 @@
         </w:rPr>
         <w:t>Q. Xia</w:t>
       </w:r>
-      <w:bookmarkStart w:id="5" w:name="OLE_LINK8"/>
-      <w:bookmarkStart w:id="6" w:name="OLE_LINK7"/>
+      <w:bookmarkStart w:id="4" w:name="OLE_LINK8"/>
+      <w:bookmarkStart w:id="5" w:name="OLE_LINK7"/>
       <w:r>
         <w:rPr>
           <w:rFonts w:ascii="Times New Roman" w:hAnsi="Times New Roman" w:cs="Times New Roman"/>
@@ -3354,8 +3502,8 @@
         </w:rPr>
         <w:t>*</w:t>
       </w:r>
+      <w:bookmarkEnd w:id="4"/>
       <w:bookmarkEnd w:id="5"/>
-      <w:bookmarkEnd w:id="6"/>
       <w:r>
         <w:rPr>
           <w:rFonts w:ascii="Times New Roman" w:hAnsi="Times New Roman" w:cs="Times New Roman"/>
@@ -3544,11 +3692,26 @@
           <w:rFonts w:ascii="Times New Roman" w:hAnsi="Times New Roman" w:cs="Times New Roman"/>
           <w:szCs w:val="21"/>
         </w:rPr>
-        <w:t xml:space="preserve"> in Atrial Segmentation Challenge)</w:t>
-      </w:r>
-    </w:p>
+        <w:t xml:space="preserve"> </w:t>
+      </w:r>
+      <w:r>
+        <w:rPr>
+          <w:rFonts w:ascii="Times New Roman" w:hAnsi="Times New Roman" w:cs="Times New Roman"/>
+          <w:b/>
+          <w:szCs w:val="21"/>
+        </w:rPr>
+        <w:t>in Atrial Segmentation Challenge</w:t>
+      </w:r>
+      <w:r>
+        <w:rPr>
+          <w:rFonts w:ascii="Times New Roman" w:hAnsi="Times New Roman" w:cs="Times New Roman"/>
+          <w:szCs w:val="21"/>
+        </w:rPr>
+        <w:t>)</w:t>
+      </w:r>
+    </w:p>
+    <w:bookmarkEnd w:id="2"/>
     <w:bookmarkEnd w:id="3"/>
-    <w:bookmarkEnd w:id="4"/>
     <w:p>
       <w:pPr>
         <w:spacing w:beforeLines="50" w:before="156" w:after="120" w:line="240" w:lineRule="auto"/>
@@ -3733,8 +3896,8 @@
         </w:rPr>
         <w:t xml:space="preserve">, H. Qin and A. Hao. Novel Fluid Detail Enhancement based on Multi-Layer Depth Regression Analysis and FLIP Fluid Simulation. Computer Animation and Virtual Worlds, </w:t>
       </w:r>
-      <w:bookmarkStart w:id="7" w:name="OLE_LINK4"/>
-      <w:bookmarkStart w:id="8" w:name="OLE_LINK3"/>
+      <w:bookmarkStart w:id="6" w:name="OLE_LINK4"/>
+      <w:bookmarkStart w:id="7" w:name="OLE_LINK3"/>
       <w:r>
         <w:rPr>
           <w:rFonts w:ascii="Times New Roman" w:hAnsi="Times New Roman" w:cs="Times New Roman"/>
@@ -3742,8 +3905,8 @@
         </w:rPr>
         <w:t>2017, 28(5)</w:t>
       </w:r>
+      <w:bookmarkEnd w:id="6"/>
       <w:bookmarkEnd w:id="7"/>
-      <w:bookmarkEnd w:id="8"/>
       <w:r>
         <w:rPr>
           <w:rFonts w:ascii="Times New Roman" w:hAnsi="Times New Roman" w:cs="Times New Roman"/>
@@ -3862,7 +4025,42 @@
           <w:rFonts w:ascii="Times New Roman" w:hAnsi="Times New Roman" w:cs="Times New Roman"/>
           <w:szCs w:val="21"/>
         </w:rPr>
-        <w:t xml:space="preserve"> and H. Qin. Hybrid 4D Cardiovascular Modeling based on Patient-Specific Clinical Images for Real-time PCI Surgery Simulation. Graphical Models, to appear.</w:t>
+        <w:t xml:space="preserve"> and H. Qin. Hybrid 4D Cardiovascular Modeling based on Patient-Specific Clinical Images for Real-time PCI Surge</w:t>
+      </w:r>
+      <w:r>
+        <w:rPr>
+          <w:rFonts w:ascii="Times New Roman" w:hAnsi="Times New Roman" w:cs="Times New Roman"/>
+          <w:szCs w:val="21"/>
+        </w:rPr>
+        <w:t>ry Simulation. Graphical Models.</w:t>
+      </w:r>
+      <w:r>
+        <w:rPr>
+          <w:rFonts w:ascii="Times New Roman" w:hAnsi="Times New Roman" w:cs="Times New Roman"/>
+          <w:szCs w:val="21"/>
+        </w:rPr>
+        <w:t xml:space="preserve"> </w:t>
+      </w:r>
+      <w:r>
+        <w:rPr>
+          <w:rFonts w:ascii="Times New Roman" w:hAnsi="Times New Roman" w:cs="Times New Roman"/>
+          <w:szCs w:val="21"/>
+        </w:rPr>
+        <w:t>(</w:t>
+      </w:r>
+      <w:r>
+        <w:rPr>
+          <w:rFonts w:ascii="Times New Roman" w:hAnsi="Times New Roman" w:cs="Times New Roman"/>
+          <w:szCs w:val="21"/>
+        </w:rPr>
+        <w:t>to appear</w:t>
+      </w:r>
+      <w:r>
+        <w:rPr>
+          <w:rFonts w:ascii="Times New Roman" w:hAnsi="Times New Roman" w:cs="Times New Roman"/>
+          <w:szCs w:val="21"/>
+        </w:rPr>
+        <w:t>)</w:t>
       </w:r>
     </w:p>
     <w:p>
@@ -3882,6 +4080,14 @@
       <w:r>
         <w:rPr>
           <w:rFonts w:ascii="Times New Roman" w:hAnsi="Times New Roman" w:cs="Times New Roman"/>
+          <w:bCs/>
+          <w:szCs w:val="21"/>
+        </w:rPr>
+        <w:t xml:space="preserve">C. Chen, </w:t>
+      </w:r>
+      <w:r>
+        <w:rPr>
+          <w:rFonts w:ascii="Times New Roman" w:hAnsi="Times New Roman" w:cs="Times New Roman"/>
           <w:b/>
           <w:szCs w:val="21"/>
           <w:u w:val="single"/>
@@ -3893,7 +4099,7 @@
           <w:rFonts w:ascii="Times New Roman" w:hAnsi="Times New Roman" w:cs="Times New Roman"/>
           <w:szCs w:val="21"/>
         </w:rPr>
-        <w:t>, C. Chen, S. Li</w:t>
+        <w:t>, S. Li</w:t>
       </w:r>
       <w:r>
         <w:rPr>
@@ -3908,7 +4114,21 @@
           <w:rFonts w:ascii="Times New Roman" w:hAnsi="Times New Roman" w:cs="Times New Roman"/>
           <w:szCs w:val="21"/>
         </w:rPr>
-        <w:t>, A. Hao and H. Qin. Fast 4D Shape Sequence Completion from Sparse Samples via Spline Fitting in Linear Rotation Invariant Space. Graphical Models. (Under review)</w:t>
+        <w:t>, H. Qin and A. Hao. Compressing Animated Meshes with Fine Details using Local Spectral Analysis and Deformation Transfer. The Visual Computer. (</w:t>
+      </w:r>
+      <w:r>
+        <w:rPr>
+          <w:rFonts w:ascii="Times New Roman" w:hAnsi="Times New Roman" w:cs="Times New Roman"/>
+          <w:szCs w:val="21"/>
+        </w:rPr>
+        <w:t>to appear</w:t>
+      </w:r>
+      <w:r>
+        <w:rPr>
+          <w:rFonts w:ascii="Times New Roman" w:hAnsi="Times New Roman" w:cs="Times New Roman"/>
+          <w:szCs w:val="21"/>
+        </w:rPr>
+        <w:t>)</w:t>
       </w:r>
     </w:p>
     <w:p>
@@ -3928,14 +4148,6 @@
       <w:r>
         <w:rPr>
           <w:rFonts w:ascii="Times New Roman" w:hAnsi="Times New Roman" w:cs="Times New Roman"/>
-          <w:bCs/>
-          <w:szCs w:val="21"/>
-        </w:rPr>
-        <w:t xml:space="preserve">C. Chen, </w:t>
-      </w:r>
-      <w:r>
-        <w:rPr>
-          <w:rFonts w:ascii="Times New Roman" w:hAnsi="Times New Roman" w:cs="Times New Roman"/>
           <w:b/>
           <w:szCs w:val="21"/>
           <w:u w:val="single"/>
@@ -3947,7 +4159,7 @@
           <w:rFonts w:ascii="Times New Roman" w:hAnsi="Times New Roman" w:cs="Times New Roman"/>
           <w:szCs w:val="21"/>
         </w:rPr>
-        <w:t>, S. Li</w:t>
+        <w:t>, S. Li, A. Hao</w:t>
       </w:r>
       <w:r>
         <w:rPr>
@@ -3962,7 +4174,83 @@
           <w:rFonts w:ascii="Times New Roman" w:hAnsi="Times New Roman" w:cs="Times New Roman"/>
           <w:szCs w:val="21"/>
         </w:rPr>
-        <w:t>, H. Qin and A. Hao. Compressing Animated Meshes with Fine Details using Local Spectral Analysis and Deformation Transfer. The Visual Computer. (Under review)</w:t>
+        <w:t xml:space="preserve">, and Q. Zhao. </w:t>
+      </w:r>
+      <w:r>
+        <w:rPr>
+          <w:rFonts w:ascii="Times New Roman" w:hAnsi="Times New Roman" w:cs="Times New Roman"/>
+          <w:szCs w:val="21"/>
+        </w:rPr>
+        <w:t>Deep Learning for Digital Geometry Processing and Analysis: A Review</w:t>
+      </w:r>
+      <w:r>
+        <w:rPr>
+          <w:rFonts w:ascii="Times New Roman" w:hAnsi="Times New Roman" w:cs="Times New Roman"/>
+          <w:szCs w:val="21"/>
+        </w:rPr>
+        <w:t>. Journal of Computer Research and Development. (to appear)</w:t>
+      </w:r>
+    </w:p>
+    <w:p>
+      <w:pPr>
+        <w:pStyle w:val="a8"/>
+        <w:numPr>
+          <w:ilvl w:val="0"/>
+          <w:numId w:val="7"/>
+        </w:numPr>
+        <w:spacing w:after="0" w:line="240" w:lineRule="auto"/>
+        <w:ind w:firstLineChars="0"/>
+        <w:rPr>
+          <w:rFonts w:ascii="Times New Roman" w:hAnsi="Times New Roman" w:cs="Times New Roman"/>
+          <w:szCs w:val="21"/>
+        </w:rPr>
+      </w:pPr>
+      <w:r>
+        <w:rPr>
+          <w:rFonts w:ascii="Times New Roman" w:hAnsi="Times New Roman" w:cs="Times New Roman"/>
+          <w:b/>
+          <w:szCs w:val="21"/>
+          <w:u w:val="single"/>
+        </w:rPr>
+        <w:t>Q. Xia</w:t>
+      </w:r>
+      <w:r>
+        <w:rPr>
+          <w:rFonts w:ascii="Times New Roman" w:hAnsi="Times New Roman" w:cs="Times New Roman"/>
+          <w:szCs w:val="21"/>
+        </w:rPr>
+        <w:t>, C. Chen, S. Li</w:t>
+      </w:r>
+      <w:r>
+        <w:rPr>
+          <w:rFonts w:ascii="Times New Roman" w:hAnsi="Times New Roman" w:cs="Times New Roman"/>
+          <w:szCs w:val="21"/>
+          <w:vertAlign w:val="superscript"/>
+        </w:rPr>
+        <w:t>*</w:t>
+      </w:r>
+      <w:r>
+        <w:rPr>
+          <w:rFonts w:ascii="Times New Roman" w:hAnsi="Times New Roman" w:cs="Times New Roman"/>
+          <w:szCs w:val="21"/>
+        </w:rPr>
+        <w:t>, A. Hao and H. Qin. Fast 4D Shape Sequence Completion from Sparse Samples via Spline Fitting in Linear Rotation Invariant Space. Graphical Models. (</w:t>
+      </w:r>
+      <w:r>
+        <w:rPr>
+          <w:rFonts w:ascii="Times New Roman" w:hAnsi="Times New Roman" w:cs="Times New Roman"/>
+          <w:szCs w:val="21"/>
+        </w:rPr>
+        <w:t>u</w:t>
+      </w:r>
+      <w:bookmarkStart w:id="8" w:name="_GoBack"/>
+      <w:bookmarkEnd w:id="8"/>
+      <w:r>
+        <w:rPr>
+          <w:rFonts w:ascii="Times New Roman" w:hAnsi="Times New Roman" w:cs="Times New Roman"/>
+          <w:szCs w:val="21"/>
+        </w:rPr>
+        <w:t>nder review)</w:t>
       </w:r>
     </w:p>
     <w:sectPr>

</xml_diff>

<commit_message>
totally reorganize all contents, remove those not necessary
</commit_message>
<xml_diff>
--- a/me/CV-QINGXIA-2p.docx
+++ b/me/CV-QINGXIA-2p.docx
@@ -1,6 +1,6 @@
 
 <file path=word/document.xml><?xml version="1.0" encoding="utf-8"?>
-<w:document xmlns:wpc="http://schemas.microsoft.com/office/word/2010/wordprocessingCanvas" xmlns:cx="http://schemas.microsoft.com/office/drawing/2014/chartex" xmlns:cx1="http://schemas.microsoft.com/office/drawing/2015/9/8/chartex" xmlns:mc="http://schemas.openxmlformats.org/markup-compatibility/2006" xmlns:o="urn:schemas-microsoft-com:office:office" xmlns:r="http://schemas.openxmlformats.org/officeDocument/2006/relationships" xmlns:m="http://schemas.openxmlformats.org/officeDocument/2006/math" xmlns:v="urn:schemas-microsoft-com:vml" xmlns:wp14="http://schemas.microsoft.com/office/word/2010/wordprocessingDrawing" xmlns:wp="http://schemas.openxmlformats.org/drawingml/2006/wordprocessingDrawing" xmlns:w10="urn:schemas-microsoft-com:office:word" xmlns:w="http://schemas.openxmlformats.org/wordprocessingml/2006/main" xmlns:w14="http://schemas.microsoft.com/office/word/2010/wordml" xmlns:w15="http://schemas.microsoft.com/office/word/2012/wordml" xmlns:w16se="http://schemas.microsoft.com/office/word/2015/wordml/symex" xmlns:wpg="http://schemas.microsoft.com/office/word/2010/wordprocessingGroup" xmlns:wpi="http://schemas.microsoft.com/office/word/2010/wordprocessingInk" xmlns:wne="http://schemas.microsoft.com/office/word/2006/wordml" xmlns:wps="http://schemas.microsoft.com/office/word/2010/wordprocessingShape" mc:Ignorable="w14 w15 w16se wp14">
+<w:document xmlns:wpc="http://schemas.microsoft.com/office/word/2010/wordprocessingCanvas" xmlns:cx="http://schemas.microsoft.com/office/drawing/2014/chartex" xmlns:cx1="http://schemas.microsoft.com/office/drawing/2015/9/8/chartex" xmlns:cx2="http://schemas.microsoft.com/office/drawing/2015/10/21/chartex" xmlns:cx3="http://schemas.microsoft.com/office/drawing/2016/5/9/chartex" xmlns:cx4="http://schemas.microsoft.com/office/drawing/2016/5/10/chartex" xmlns:cx5="http://schemas.microsoft.com/office/drawing/2016/5/11/chartex" xmlns:cx6="http://schemas.microsoft.com/office/drawing/2016/5/12/chartex" xmlns:cx7="http://schemas.microsoft.com/office/drawing/2016/5/13/chartex" xmlns:cx8="http://schemas.microsoft.com/office/drawing/2016/5/14/chartex" xmlns:mc="http://schemas.openxmlformats.org/markup-compatibility/2006" xmlns:aink="http://schemas.microsoft.com/office/drawing/2016/ink" xmlns:am3d="http://schemas.microsoft.com/office/drawing/2017/model3d" xmlns:o="urn:schemas-microsoft-com:office:office" xmlns:r="http://schemas.openxmlformats.org/officeDocument/2006/relationships" xmlns:m="http://schemas.openxmlformats.org/officeDocument/2006/math" xmlns:v="urn:schemas-microsoft-com:vml" xmlns:wp14="http://schemas.microsoft.com/office/word/2010/wordprocessingDrawing" xmlns:wp="http://schemas.openxmlformats.org/drawingml/2006/wordprocessingDrawing" xmlns:w10="urn:schemas-microsoft-com:office:word" xmlns:w="http://schemas.openxmlformats.org/wordprocessingml/2006/main" xmlns:w14="http://schemas.microsoft.com/office/word/2010/wordml" xmlns:w15="http://schemas.microsoft.com/office/word/2012/wordml" xmlns:w16cid="http://schemas.microsoft.com/office/word/2016/wordml/cid" xmlns:w16se="http://schemas.microsoft.com/office/word/2015/wordml/symex" xmlns:wpg="http://schemas.microsoft.com/office/word/2010/wordprocessingGroup" xmlns:wpi="http://schemas.microsoft.com/office/word/2010/wordprocessingInk" xmlns:wne="http://schemas.microsoft.com/office/word/2006/wordml" xmlns:wps="http://schemas.microsoft.com/office/word/2010/wordprocessingShape" mc:Ignorable="w14 w15 w16se w16cid wp14">
   <w:body>
     <w:p>
       <w:pPr>
@@ -13,24 +13,21 @@
       </w:pPr>
       <w:r>
         <w:rPr>
-          <w:rFonts w:ascii="Times New Roman" w:hAnsi="Times New Roman" w:cs="Times New Roman"/>
-          <w:b/>
           <w:noProof/>
-          <w:sz w:val="32"/>
         </w:rPr>
         <w:drawing>
-          <wp:anchor distT="0" distB="0" distL="114300" distR="114300" simplePos="0" relativeHeight="251661312" behindDoc="0" locked="0" layoutInCell="1" allowOverlap="1">
+          <wp:anchor distT="0" distB="0" distL="114300" distR="114300" simplePos="0" relativeHeight="251662336" behindDoc="0" locked="0" layoutInCell="1" allowOverlap="1" wp14:anchorId="3999CC80" wp14:editId="1C73B6DB">
             <wp:simplePos x="0" y="0"/>
-            <wp:positionH relativeFrom="margin">
-              <wp:posOffset>5292725</wp:posOffset>
+            <wp:positionH relativeFrom="column">
+              <wp:posOffset>5431648</wp:posOffset>
             </wp:positionH>
             <wp:positionV relativeFrom="paragraph">
-              <wp:posOffset>83185</wp:posOffset>
+              <wp:posOffset>19866</wp:posOffset>
             </wp:positionV>
-            <wp:extent cx="930275" cy="1298575"/>
-            <wp:effectExtent l="0" t="0" r="3175" b="0"/>
+            <wp:extent cx="887080" cy="1332595"/>
+            <wp:effectExtent l="0" t="0" r="8890" b="1270"/>
             <wp:wrapNone/>
-            <wp:docPr id="2" name="图片 2" descr="http://hsiatsing.github.io/images/XiaQing.jpg"/>
+            <wp:docPr id="1" name="图片 1"/>
             <wp:cNvGraphicFramePr>
               <a:graphicFrameLocks xmlns:a="http://schemas.openxmlformats.org/drawingml/2006/main" noChangeAspect="1"/>
             </wp:cNvGraphicFramePr>
@@ -38,28 +35,28 @@
               <a:graphicData uri="http://schemas.openxmlformats.org/drawingml/2006/picture">
                 <pic:pic xmlns:pic="http://schemas.openxmlformats.org/drawingml/2006/picture">
                   <pic:nvPicPr>
-                    <pic:cNvPr id="2" name="图片 2" descr="http://hsiatsing.github.io/images/XiaQing.jpg"/>
+                    <pic:cNvPr id="0" name="Picture 1"/>
                     <pic:cNvPicPr>
                       <a:picLocks noChangeAspect="1" noChangeArrowheads="1"/>
                     </pic:cNvPicPr>
                   </pic:nvPicPr>
                   <pic:blipFill>
-                    <a:blip r:embed="rId8" cstate="print">
+                    <a:blip r:embed="rId8">
                       <a:extLst>
                         <a:ext uri="{28A0092B-C50C-407E-A947-70E740481C1C}">
                           <a14:useLocalDpi xmlns:a14="http://schemas.microsoft.com/office/drawing/2010/main" val="0"/>
                         </a:ext>
                       </a:extLst>
                     </a:blip>
-                    <a:srcRect l="-1" t="7803" r="4013"/>
+                    <a:srcRect/>
                     <a:stretch>
                       <a:fillRect/>
                     </a:stretch>
                   </pic:blipFill>
-                  <pic:spPr>
+                  <pic:spPr bwMode="auto">
                     <a:xfrm>
                       <a:off x="0" y="0"/>
-                      <a:ext cx="930302" cy="1298513"/>
+                      <a:ext cx="887080" cy="1332595"/>
                     </a:xfrm>
                     <a:prstGeom prst="rect">
                       <a:avLst/>
@@ -72,6 +69,12 @@
                 </pic:pic>
               </a:graphicData>
             </a:graphic>
+            <wp14:sizeRelH relativeFrom="margin">
+              <wp14:pctWidth>0</wp14:pctWidth>
+            </wp14:sizeRelH>
+            <wp14:sizeRelV relativeFrom="margin">
+              <wp14:pctHeight>0</wp14:pctHeight>
+            </wp14:sizeRelV>
           </wp:anchor>
         </w:drawing>
       </w:r>
@@ -129,7 +132,35 @@
         <w:rPr>
           <w:rFonts w:ascii="Times New Roman" w:hAnsi="Times New Roman" w:cs="Times New Roman"/>
         </w:rPr>
-        <w:t>No. 37, Xueyuan Road, Haidian District, Beijing, 100191</w:t>
+        <w:t xml:space="preserve">No. 37, </w:t>
+      </w:r>
+      <w:proofErr w:type="spellStart"/>
+      <w:r>
+        <w:rPr>
+          <w:rFonts w:ascii="Times New Roman" w:hAnsi="Times New Roman" w:cs="Times New Roman"/>
+        </w:rPr>
+        <w:t>Xueyuan</w:t>
+      </w:r>
+      <w:proofErr w:type="spellEnd"/>
+      <w:r>
+        <w:rPr>
+          <w:rFonts w:ascii="Times New Roman" w:hAnsi="Times New Roman" w:cs="Times New Roman"/>
+        </w:rPr>
+        <w:t xml:space="preserve"> Road, </w:t>
+      </w:r>
+      <w:proofErr w:type="spellStart"/>
+      <w:r>
+        <w:rPr>
+          <w:rFonts w:ascii="Times New Roman" w:hAnsi="Times New Roman" w:cs="Times New Roman"/>
+        </w:rPr>
+        <w:t>Haidian</w:t>
+      </w:r>
+      <w:proofErr w:type="spellEnd"/>
+      <w:r>
+        <w:rPr>
+          <w:rFonts w:ascii="Times New Roman" w:hAnsi="Times New Roman" w:cs="Times New Roman"/>
+        </w:rPr>
+        <w:t xml:space="preserve"> District, Beijing, 100191</w:t>
       </w:r>
     </w:p>
     <w:bookmarkEnd w:id="0"/>
@@ -147,6 +178,8 @@
         </w:rPr>
         <w:t>(+86) 186-0192-0416</w:t>
       </w:r>
+      <w:bookmarkStart w:id="2" w:name="_GoBack"/>
+      <w:bookmarkEnd w:id="2"/>
     </w:p>
     <w:p>
       <w:pPr>
@@ -565,7 +598,21 @@
           <w:rFonts w:ascii="Times New Roman" w:hAnsi="Times New Roman" w:cs="Times New Roman"/>
         </w:rPr>
         <w:tab/>
-        <w:t>School of Advanced Engineering (Shenyuan Honors College), Beihang University</w:t>
+        <w:t>School of Advanced Engineering (</w:t>
+      </w:r>
+      <w:proofErr w:type="spellStart"/>
+      <w:r>
+        <w:rPr>
+          <w:rFonts w:ascii="Times New Roman" w:hAnsi="Times New Roman" w:cs="Times New Roman"/>
+        </w:rPr>
+        <w:t>Shenyuan</w:t>
+      </w:r>
+      <w:proofErr w:type="spellEnd"/>
+      <w:r>
+        <w:rPr>
+          <w:rFonts w:ascii="Times New Roman" w:hAnsi="Times New Roman" w:cs="Times New Roman"/>
+        </w:rPr>
+        <w:t xml:space="preserve"> Honors College), Beihang University</w:t>
       </w:r>
       <w:r>
         <w:rPr>
@@ -1063,7 +1110,21 @@
           <w:rFonts w:ascii="Times New Roman" w:hAnsi="Times New Roman" w:cs="Times New Roman"/>
         </w:rPr>
         <w:tab/>
-        <w:t>OpenGL, GLSL, CUDA, OpenMP, Qt, Pytorch, OpenCV, ITK, etc.</w:t>
+        <w:t xml:space="preserve">OpenGL, GLSL, CUDA, OpenMP, Qt, </w:t>
+      </w:r>
+      <w:proofErr w:type="spellStart"/>
+      <w:r>
+        <w:rPr>
+          <w:rFonts w:ascii="Times New Roman" w:hAnsi="Times New Roman" w:cs="Times New Roman"/>
+        </w:rPr>
+        <w:t>Pytorch</w:t>
+      </w:r>
+      <w:proofErr w:type="spellEnd"/>
+      <w:r>
+        <w:rPr>
+          <w:rFonts w:ascii="Times New Roman" w:hAnsi="Times New Roman" w:cs="Times New Roman"/>
+        </w:rPr>
+        <w:t>, OpenCV, ITK, etc.</w:t>
       </w:r>
       <w:r>
         <w:rPr>
@@ -1360,8 +1421,16 @@
         <w:rPr>
           <w:rFonts w:ascii="Times New Roman" w:hAnsi="Times New Roman" w:cs="Times New Roman"/>
         </w:rPr>
-        <w:t xml:space="preserve"> doctoral students in SCSE at Beihang)   </w:t>
-      </w:r>
+        <w:t xml:space="preserve"> doctoral students in SCSE at </w:t>
+      </w:r>
+      <w:proofErr w:type="gramStart"/>
+      <w:r>
+        <w:rPr>
+          <w:rFonts w:ascii="Times New Roman" w:hAnsi="Times New Roman" w:cs="Times New Roman"/>
+        </w:rPr>
+        <w:t xml:space="preserve">Beihang)   </w:t>
+      </w:r>
+      <w:proofErr w:type="gramEnd"/>
       <w:r>
         <w:rPr>
           <w:rFonts w:ascii="Times New Roman" w:hAnsi="Times New Roman" w:cs="Times New Roman"/>
@@ -1545,6 +1614,7 @@
         <w:tab/>
         <w:t xml:space="preserve">   </w:t>
       </w:r>
+      <w:proofErr w:type="gramStart"/>
       <w:r>
         <w:rPr>
           <w:rFonts w:ascii="Times New Roman" w:hAnsi="Times New Roman" w:cs="Times New Roman"/>
@@ -1557,6 +1627,12 @@
           <w:rFonts w:ascii="Times New Roman" w:hAnsi="Times New Roman" w:cs="Times New Roman"/>
         </w:rPr>
         <w:tab/>
+      </w:r>
+      <w:proofErr w:type="gramEnd"/>
+      <w:r>
+        <w:rPr>
+          <w:rFonts w:ascii="Times New Roman" w:hAnsi="Times New Roman" w:cs="Times New Roman"/>
+        </w:rPr>
         <w:t xml:space="preserve">  </w:t>
       </w:r>
       <w:r>
@@ -2024,7 +2100,21 @@
         <w:rPr>
           <w:rFonts w:ascii="Times New Roman" w:hAnsi="Times New Roman" w:cs="Times New Roman"/>
         </w:rPr>
-        <w:t xml:space="preserve">PI: Prof. Qinping Zhao and Prof. Aimin Hao </w:t>
+        <w:t xml:space="preserve">PI: Prof. </w:t>
+      </w:r>
+      <w:proofErr w:type="spellStart"/>
+      <w:r>
+        <w:rPr>
+          <w:rFonts w:ascii="Times New Roman" w:hAnsi="Times New Roman" w:cs="Times New Roman"/>
+        </w:rPr>
+        <w:t>Qinping</w:t>
+      </w:r>
+      <w:proofErr w:type="spellEnd"/>
+      <w:r>
+        <w:rPr>
+          <w:rFonts w:ascii="Times New Roman" w:hAnsi="Times New Roman" w:cs="Times New Roman"/>
+        </w:rPr>
+        <w:t xml:space="preserve"> Zhao and Prof. Aimin Hao </w:t>
       </w:r>
     </w:p>
     <w:p>
@@ -2927,7 +3017,25 @@
           <w:b/>
           <w:szCs w:val="21"/>
         </w:rPr>
-        <w:t>CGI 2018, Bintan Island, Indo</w:t>
+        <w:t xml:space="preserve">CGI 2018, </w:t>
+      </w:r>
+      <w:proofErr w:type="spellStart"/>
+      <w:r>
+        <w:rPr>
+          <w:rFonts w:ascii="Times New Roman" w:hAnsi="Times New Roman" w:cs="Times New Roman"/>
+          <w:b/>
+          <w:szCs w:val="21"/>
+        </w:rPr>
+        <w:t>Bintan</w:t>
+      </w:r>
+      <w:proofErr w:type="spellEnd"/>
+      <w:r>
+        <w:rPr>
+          <w:rFonts w:ascii="Times New Roman" w:hAnsi="Times New Roman" w:cs="Times New Roman"/>
+          <w:b/>
+          <w:szCs w:val="21"/>
+        </w:rPr>
+        <w:t xml:space="preserve"> Island, Indo</w:t>
       </w:r>
       <w:r>
         <w:rPr>
@@ -3391,8 +3499,8 @@
         </w:rPr>
         <w:t>, A. Hao and H. Qin. A Novel Analysis-and-Simulation Approach for Detail Enhancement in FLIP Fluid Interaction. The 21st ACM Symposium on Virtual Reality Software and Technology (VRST 2015).</w:t>
       </w:r>
-      <w:bookmarkStart w:id="2" w:name="OLE_LINK6"/>
-      <w:bookmarkStart w:id="3" w:name="OLE_LINK5"/>
+      <w:bookmarkStart w:id="3" w:name="OLE_LINK6"/>
+      <w:bookmarkStart w:id="4" w:name="OLE_LINK5"/>
     </w:p>
     <w:p>
       <w:pPr>
@@ -3413,7 +3521,23 @@
           <w:rFonts w:ascii="Times New Roman" w:hAnsi="Times New Roman" w:cs="Times New Roman"/>
           <w:szCs w:val="21"/>
         </w:rPr>
-        <w:t>Z. Xie, S. Li</w:t>
+        <w:t xml:space="preserve">Z. </w:t>
+      </w:r>
+      <w:proofErr w:type="spellStart"/>
+      <w:r>
+        <w:rPr>
+          <w:rFonts w:ascii="Times New Roman" w:hAnsi="Times New Roman" w:cs="Times New Roman"/>
+          <w:szCs w:val="21"/>
+        </w:rPr>
+        <w:t>Xie</w:t>
+      </w:r>
+      <w:proofErr w:type="spellEnd"/>
+      <w:r>
+        <w:rPr>
+          <w:rFonts w:ascii="Times New Roman" w:hAnsi="Times New Roman" w:cs="Times New Roman"/>
+          <w:szCs w:val="21"/>
+        </w:rPr>
+        <w:t>, S. Li</w:t>
       </w:r>
       <w:r>
         <w:rPr>
@@ -3492,8 +3616,8 @@
         </w:rPr>
         <w:t>Q. Xia</w:t>
       </w:r>
-      <w:bookmarkStart w:id="4" w:name="OLE_LINK8"/>
-      <w:bookmarkStart w:id="5" w:name="OLE_LINK7"/>
+      <w:bookmarkStart w:id="5" w:name="OLE_LINK8"/>
+      <w:bookmarkStart w:id="6" w:name="OLE_LINK7"/>
       <w:r>
         <w:rPr>
           <w:rFonts w:ascii="Times New Roman" w:hAnsi="Times New Roman" w:cs="Times New Roman"/>
@@ -3502,8 +3626,8 @@
         </w:rPr>
         <w:t>*</w:t>
       </w:r>
-      <w:bookmarkEnd w:id="4"/>
       <w:bookmarkEnd w:id="5"/>
+      <w:bookmarkEnd w:id="6"/>
       <w:r>
         <w:rPr>
           <w:rFonts w:ascii="Times New Roman" w:hAnsi="Times New Roman" w:cs="Times New Roman"/>
@@ -3710,8 +3834,8 @@
         <w:t>)</w:t>
       </w:r>
     </w:p>
-    <w:bookmarkEnd w:id="2"/>
     <w:bookmarkEnd w:id="3"/>
+    <w:bookmarkEnd w:id="4"/>
     <w:p>
       <w:pPr>
         <w:spacing w:beforeLines="50" w:before="156" w:after="120" w:line="240" w:lineRule="auto"/>
@@ -3863,7 +3987,23 @@
           <w:rFonts w:ascii="Times New Roman" w:hAnsi="Times New Roman" w:cs="Times New Roman"/>
           <w:szCs w:val="21"/>
         </w:rPr>
-        <w:t>Y. Qiu, L. Yang, S. Li</w:t>
+        <w:t xml:space="preserve">Y. </w:t>
+      </w:r>
+      <w:proofErr w:type="spellStart"/>
+      <w:r>
+        <w:rPr>
+          <w:rFonts w:ascii="Times New Roman" w:hAnsi="Times New Roman" w:cs="Times New Roman"/>
+          <w:szCs w:val="21"/>
+        </w:rPr>
+        <w:t>Qiu</w:t>
+      </w:r>
+      <w:proofErr w:type="spellEnd"/>
+      <w:r>
+        <w:rPr>
+          <w:rFonts w:ascii="Times New Roman" w:hAnsi="Times New Roman" w:cs="Times New Roman"/>
+          <w:szCs w:val="21"/>
+        </w:rPr>
+        <w:t>, L. Yang, S. Li</w:t>
       </w:r>
       <w:r>
         <w:rPr>
@@ -3896,8 +4036,8 @@
         </w:rPr>
         <w:t xml:space="preserve">, H. Qin and A. Hao. Novel Fluid Detail Enhancement based on Multi-Layer Depth Regression Analysis and FLIP Fluid Simulation. Computer Animation and Virtual Worlds, </w:t>
       </w:r>
-      <w:bookmarkStart w:id="6" w:name="OLE_LINK4"/>
-      <w:bookmarkStart w:id="7" w:name="OLE_LINK3"/>
+      <w:bookmarkStart w:id="7" w:name="OLE_LINK4"/>
+      <w:bookmarkStart w:id="8" w:name="OLE_LINK3"/>
       <w:r>
         <w:rPr>
           <w:rFonts w:ascii="Times New Roman" w:hAnsi="Times New Roman" w:cs="Times New Roman"/>
@@ -3905,8 +4045,8 @@
         </w:rPr>
         <w:t>2017, 28(5)</w:t>
       </w:r>
-      <w:bookmarkEnd w:id="6"/>
       <w:bookmarkEnd w:id="7"/>
+      <w:bookmarkEnd w:id="8"/>
       <w:r>
         <w:rPr>
           <w:rFonts w:ascii="Times New Roman" w:hAnsi="Times New Roman" w:cs="Times New Roman"/>
@@ -3994,7 +4134,23 @@
           <w:rFonts w:ascii="Times New Roman" w:hAnsi="Times New Roman" w:cs="Times New Roman"/>
           <w:szCs w:val="21"/>
         </w:rPr>
-        <w:t xml:space="preserve">S. Li, Z. Xie, </w:t>
+        <w:t xml:space="preserve">S. Li, Z. </w:t>
+      </w:r>
+      <w:proofErr w:type="spellStart"/>
+      <w:r>
+        <w:rPr>
+          <w:rFonts w:ascii="Times New Roman" w:hAnsi="Times New Roman" w:cs="Times New Roman"/>
+          <w:szCs w:val="21"/>
+        </w:rPr>
+        <w:t>Xie</w:t>
+      </w:r>
+      <w:proofErr w:type="spellEnd"/>
+      <w:r>
+        <w:rPr>
+          <w:rFonts w:ascii="Times New Roman" w:hAnsi="Times New Roman" w:cs="Times New Roman"/>
+          <w:szCs w:val="21"/>
+        </w:rPr>
+        <w:t xml:space="preserve">, </w:t>
       </w:r>
       <w:r>
         <w:rPr>
@@ -4032,35 +4188,28 @@
           <w:rFonts w:ascii="Times New Roman" w:hAnsi="Times New Roman" w:cs="Times New Roman"/>
           <w:szCs w:val="21"/>
         </w:rPr>
-        <w:t>ry Simulation. Graphical Models.</w:t>
-      </w:r>
-      <w:r>
-        <w:rPr>
-          <w:rFonts w:ascii="Times New Roman" w:hAnsi="Times New Roman" w:cs="Times New Roman"/>
-          <w:szCs w:val="21"/>
-        </w:rPr>
-        <w:t xml:space="preserve"> </w:t>
-      </w:r>
-      <w:r>
-        <w:rPr>
-          <w:rFonts w:ascii="Times New Roman" w:hAnsi="Times New Roman" w:cs="Times New Roman"/>
-          <w:szCs w:val="21"/>
-        </w:rPr>
-        <w:t>(</w:t>
-      </w:r>
-      <w:r>
-        <w:rPr>
-          <w:rFonts w:ascii="Times New Roman" w:hAnsi="Times New Roman" w:cs="Times New Roman"/>
-          <w:szCs w:val="21"/>
-        </w:rPr>
-        <w:t>to appear</w:t>
-      </w:r>
-      <w:r>
-        <w:rPr>
-          <w:rFonts w:ascii="Times New Roman" w:hAnsi="Times New Roman" w:cs="Times New Roman"/>
-          <w:szCs w:val="21"/>
-        </w:rPr>
-        <w:t>)</w:t>
+        <w:t>ry Simulation. Graphical Models</w:t>
+      </w:r>
+      <w:r>
+        <w:rPr>
+          <w:rFonts w:ascii="Times New Roman" w:hAnsi="Times New Roman" w:cs="Times New Roman" w:hint="eastAsia"/>
+          <w:szCs w:val="21"/>
+        </w:rPr>
+        <w:t>,</w:t>
+      </w:r>
+      <w:r>
+        <w:rPr>
+          <w:rFonts w:ascii="Times New Roman" w:hAnsi="Times New Roman" w:cs="Times New Roman"/>
+          <w:szCs w:val="21"/>
+        </w:rPr>
+        <w:t xml:space="preserve"> 2019, 101: 1-7</w:t>
+      </w:r>
+      <w:r>
+        <w:rPr>
+          <w:rFonts w:ascii="Times New Roman" w:hAnsi="Times New Roman" w:cs="Times New Roman"/>
+          <w:szCs w:val="21"/>
+        </w:rPr>
+        <w:t>.</w:t>
       </w:r>
     </w:p>
     <w:p>
@@ -4073,18 +4222,10 @@
         <w:spacing w:after="0" w:line="240" w:lineRule="auto"/>
         <w:ind w:firstLineChars="0"/>
         <w:rPr>
-          <w:rFonts w:ascii="Times New Roman" w:hAnsi="Times New Roman" w:cs="Times New Roman"/>
-          <w:szCs w:val="21"/>
-        </w:rPr>
-      </w:pPr>
-      <w:r>
-        <w:rPr>
-          <w:rFonts w:ascii="Times New Roman" w:hAnsi="Times New Roman" w:cs="Times New Roman"/>
-          <w:bCs/>
-          <w:szCs w:val="21"/>
-        </w:rPr>
-        <w:t xml:space="preserve">C. Chen, </w:t>
-      </w:r>
+          <w:rFonts w:ascii="Times New Roman" w:hAnsi="Times New Roman" w:cs="Times New Roman" w:hint="eastAsia"/>
+          <w:szCs w:val="21"/>
+        </w:rPr>
+      </w:pPr>
       <w:r>
         <w:rPr>
           <w:rFonts w:ascii="Times New Roman" w:hAnsi="Times New Roman" w:cs="Times New Roman"/>
@@ -4099,7 +4240,7 @@
           <w:rFonts w:ascii="Times New Roman" w:hAnsi="Times New Roman" w:cs="Times New Roman"/>
           <w:szCs w:val="21"/>
         </w:rPr>
-        <w:t>, S. Li</w:t>
+        <w:t>, S. Li, A. Hao</w:t>
       </w:r>
       <w:r>
         <w:rPr>
@@ -4114,21 +4255,28 @@
           <w:rFonts w:ascii="Times New Roman" w:hAnsi="Times New Roman" w:cs="Times New Roman"/>
           <w:szCs w:val="21"/>
         </w:rPr>
-        <w:t>, H. Qin and A. Hao. Compressing Animated Meshes with Fine Details using Local Spectral Analysis and Deformation Transfer. The Visual Computer. (</w:t>
-      </w:r>
-      <w:r>
-        <w:rPr>
-          <w:rFonts w:ascii="Times New Roman" w:hAnsi="Times New Roman" w:cs="Times New Roman"/>
-          <w:szCs w:val="21"/>
-        </w:rPr>
-        <w:t>to appear</w:t>
-      </w:r>
-      <w:r>
-        <w:rPr>
-          <w:rFonts w:ascii="Times New Roman" w:hAnsi="Times New Roman" w:cs="Times New Roman"/>
-          <w:szCs w:val="21"/>
-        </w:rPr>
-        <w:t>)</w:t>
+        <w:t xml:space="preserve"> and Q. Zhao. </w:t>
+      </w:r>
+      <w:r>
+        <w:rPr>
+          <w:rFonts w:ascii="Times New Roman" w:hAnsi="Times New Roman" w:cs="Times New Roman"/>
+          <w:szCs w:val="21"/>
+        </w:rPr>
+        <w:t>Deep Learning for Digital Geometry Processing and Analysis: A Review</w:t>
+      </w:r>
+      <w:r>
+        <w:rPr>
+          <w:rFonts w:ascii="Times New Roman" w:hAnsi="Times New Roman" w:cs="Times New Roman"/>
+          <w:szCs w:val="21"/>
+        </w:rPr>
+        <w:t xml:space="preserve">. Journal of Computer Research and Development, 2019, </w:t>
+      </w:r>
+      <w:r>
+        <w:rPr>
+          <w:rFonts w:ascii="Times New Roman" w:hAnsi="Times New Roman" w:cs="Times New Roman"/>
+          <w:szCs w:val="21"/>
+        </w:rPr>
+        <w:t>56(1): 155-182.</w:t>
       </w:r>
     </w:p>
     <w:p>
@@ -4148,6 +4296,14 @@
       <w:r>
         <w:rPr>
           <w:rFonts w:ascii="Times New Roman" w:hAnsi="Times New Roman" w:cs="Times New Roman"/>
+          <w:bCs/>
+          <w:szCs w:val="21"/>
+        </w:rPr>
+        <w:t xml:space="preserve">C. Chen, </w:t>
+      </w:r>
+      <w:r>
+        <w:rPr>
+          <w:rFonts w:ascii="Times New Roman" w:hAnsi="Times New Roman" w:cs="Times New Roman"/>
           <w:b/>
           <w:szCs w:val="21"/>
           <w:u w:val="single"/>
@@ -4159,7 +4315,7 @@
           <w:rFonts w:ascii="Times New Roman" w:hAnsi="Times New Roman" w:cs="Times New Roman"/>
           <w:szCs w:val="21"/>
         </w:rPr>
-        <w:t>, S. Li, A. Hao</w:t>
+        <w:t>, S. Li</w:t>
       </w:r>
       <w:r>
         <w:rPr>
@@ -4174,21 +4330,21 @@
           <w:rFonts w:ascii="Times New Roman" w:hAnsi="Times New Roman" w:cs="Times New Roman"/>
           <w:szCs w:val="21"/>
         </w:rPr>
-        <w:t xml:space="preserve">, and Q. Zhao. </w:t>
-      </w:r>
-      <w:r>
-        <w:rPr>
-          <w:rFonts w:ascii="Times New Roman" w:hAnsi="Times New Roman" w:cs="Times New Roman"/>
-          <w:szCs w:val="21"/>
-        </w:rPr>
-        <w:t>Deep Learning for Digital Geometry Processing and Analysis: A Review</w:t>
-      </w:r>
-      <w:r>
-        <w:rPr>
-          <w:rFonts w:ascii="Times New Roman" w:hAnsi="Times New Roman" w:cs="Times New Roman"/>
-          <w:szCs w:val="21"/>
-        </w:rPr>
-        <w:t>. Journal of Computer Research and Development. (to appear)</w:t>
+        <w:t>, H. Qin and A. Hao. Compressing Animated Meshes with Fine Details using Local Spectral Analysis and Deformation Transfer. The Visual Computer. (</w:t>
+      </w:r>
+      <w:r>
+        <w:rPr>
+          <w:rFonts w:ascii="Times New Roman" w:hAnsi="Times New Roman" w:cs="Times New Roman"/>
+          <w:szCs w:val="21"/>
+        </w:rPr>
+        <w:t>to appear</w:t>
+      </w:r>
+      <w:r>
+        <w:rPr>
+          <w:rFonts w:ascii="Times New Roman" w:hAnsi="Times New Roman" w:cs="Times New Roman"/>
+          <w:szCs w:val="21"/>
+        </w:rPr>
+        <w:t>)</w:t>
       </w:r>
     </w:p>
     <w:p>
@@ -4243,8 +4399,6 @@
         </w:rPr>
         <w:t>u</w:t>
       </w:r>
-      <w:bookmarkStart w:id="8" w:name="_GoBack"/>
-      <w:bookmarkEnd w:id="8"/>
       <w:r>
         <w:rPr>
           <w:rFonts w:ascii="Times New Roman" w:hAnsi="Times New Roman" w:cs="Times New Roman"/>
@@ -4264,7 +4418,7 @@
 </file>
 
 <file path=word/endnotes.xml><?xml version="1.0" encoding="utf-8"?>
-<w:endnotes xmlns:wpc="http://schemas.microsoft.com/office/word/2010/wordprocessingCanvas" xmlns:cx="http://schemas.microsoft.com/office/drawing/2014/chartex" xmlns:cx1="http://schemas.microsoft.com/office/drawing/2015/9/8/chartex" xmlns:mc="http://schemas.openxmlformats.org/markup-compatibility/2006" xmlns:o="urn:schemas-microsoft-com:office:office" xmlns:r="http://schemas.openxmlformats.org/officeDocument/2006/relationships" xmlns:m="http://schemas.openxmlformats.org/officeDocument/2006/math" xmlns:v="urn:schemas-microsoft-com:vml" xmlns:wp14="http://schemas.microsoft.com/office/word/2010/wordprocessingDrawing" xmlns:wp="http://schemas.openxmlformats.org/drawingml/2006/wordprocessingDrawing" xmlns:w10="urn:schemas-microsoft-com:office:word" xmlns:w="http://schemas.openxmlformats.org/wordprocessingml/2006/main" xmlns:w14="http://schemas.microsoft.com/office/word/2010/wordml" xmlns:w15="http://schemas.microsoft.com/office/word/2012/wordml" xmlns:w16se="http://schemas.microsoft.com/office/word/2015/wordml/symex" xmlns:wpg="http://schemas.microsoft.com/office/word/2010/wordprocessingGroup" xmlns:wpi="http://schemas.microsoft.com/office/word/2010/wordprocessingInk" xmlns:wne="http://schemas.microsoft.com/office/word/2006/wordml" xmlns:wps="http://schemas.microsoft.com/office/word/2010/wordprocessingShape" mc:Ignorable="w14 w15 w16se wp14">
+<w:endnotes xmlns:wpc="http://schemas.microsoft.com/office/word/2010/wordprocessingCanvas" xmlns:cx="http://schemas.microsoft.com/office/drawing/2014/chartex" xmlns:cx1="http://schemas.microsoft.com/office/drawing/2015/9/8/chartex" xmlns:cx2="http://schemas.microsoft.com/office/drawing/2015/10/21/chartex" xmlns:cx3="http://schemas.microsoft.com/office/drawing/2016/5/9/chartex" xmlns:cx4="http://schemas.microsoft.com/office/drawing/2016/5/10/chartex" xmlns:cx5="http://schemas.microsoft.com/office/drawing/2016/5/11/chartex" xmlns:cx6="http://schemas.microsoft.com/office/drawing/2016/5/12/chartex" xmlns:cx7="http://schemas.microsoft.com/office/drawing/2016/5/13/chartex" xmlns:cx8="http://schemas.microsoft.com/office/drawing/2016/5/14/chartex" xmlns:mc="http://schemas.openxmlformats.org/markup-compatibility/2006" xmlns:aink="http://schemas.microsoft.com/office/drawing/2016/ink" xmlns:am3d="http://schemas.microsoft.com/office/drawing/2017/model3d" xmlns:o="urn:schemas-microsoft-com:office:office" xmlns:r="http://schemas.openxmlformats.org/officeDocument/2006/relationships" xmlns:m="http://schemas.openxmlformats.org/officeDocument/2006/math" xmlns:v="urn:schemas-microsoft-com:vml" xmlns:wp14="http://schemas.microsoft.com/office/word/2010/wordprocessingDrawing" xmlns:wp="http://schemas.openxmlformats.org/drawingml/2006/wordprocessingDrawing" xmlns:w10="urn:schemas-microsoft-com:office:word" xmlns:w="http://schemas.openxmlformats.org/wordprocessingml/2006/main" xmlns:w14="http://schemas.microsoft.com/office/word/2010/wordml" xmlns:w15="http://schemas.microsoft.com/office/word/2012/wordml" xmlns:w16cid="http://schemas.microsoft.com/office/word/2016/wordml/cid" xmlns:w16se="http://schemas.microsoft.com/office/word/2015/wordml/symex" xmlns:wpg="http://schemas.microsoft.com/office/word/2010/wordprocessingGroup" xmlns:wpi="http://schemas.microsoft.com/office/word/2010/wordprocessingInk" xmlns:wne="http://schemas.microsoft.com/office/word/2006/wordml" xmlns:wps="http://schemas.microsoft.com/office/word/2010/wordprocessingShape" mc:Ignorable="w14 w15 w16se w16cid wp14">
   <w:endnote w:type="separator" w:id="-1">
     <w:p>
       <w:pPr>
@@ -4289,7 +4443,7 @@
 </file>
 
 <file path=word/footnotes.xml><?xml version="1.0" encoding="utf-8"?>
-<w:footnotes xmlns:wpc="http://schemas.microsoft.com/office/word/2010/wordprocessingCanvas" xmlns:cx="http://schemas.microsoft.com/office/drawing/2014/chartex" xmlns:cx1="http://schemas.microsoft.com/office/drawing/2015/9/8/chartex" xmlns:mc="http://schemas.openxmlformats.org/markup-compatibility/2006" xmlns:o="urn:schemas-microsoft-com:office:office" xmlns:r="http://schemas.openxmlformats.org/officeDocument/2006/relationships" xmlns:m="http://schemas.openxmlformats.org/officeDocument/2006/math" xmlns:v="urn:schemas-microsoft-com:vml" xmlns:wp14="http://schemas.microsoft.com/office/word/2010/wordprocessingDrawing" xmlns:wp="http://schemas.openxmlformats.org/drawingml/2006/wordprocessingDrawing" xmlns:w10="urn:schemas-microsoft-com:office:word" xmlns:w="http://schemas.openxmlformats.org/wordprocessingml/2006/main" xmlns:w14="http://schemas.microsoft.com/office/word/2010/wordml" xmlns:w15="http://schemas.microsoft.com/office/word/2012/wordml" xmlns:w16se="http://schemas.microsoft.com/office/word/2015/wordml/symex" xmlns:wpg="http://schemas.microsoft.com/office/word/2010/wordprocessingGroup" xmlns:wpi="http://schemas.microsoft.com/office/word/2010/wordprocessingInk" xmlns:wne="http://schemas.microsoft.com/office/word/2006/wordml" xmlns:wps="http://schemas.microsoft.com/office/word/2010/wordprocessingShape" mc:Ignorable="w14 w15 w16se wp14">
+<w:footnotes xmlns:wpc="http://schemas.microsoft.com/office/word/2010/wordprocessingCanvas" xmlns:cx="http://schemas.microsoft.com/office/drawing/2014/chartex" xmlns:cx1="http://schemas.microsoft.com/office/drawing/2015/9/8/chartex" xmlns:cx2="http://schemas.microsoft.com/office/drawing/2015/10/21/chartex" xmlns:cx3="http://schemas.microsoft.com/office/drawing/2016/5/9/chartex" xmlns:cx4="http://schemas.microsoft.com/office/drawing/2016/5/10/chartex" xmlns:cx5="http://schemas.microsoft.com/office/drawing/2016/5/11/chartex" xmlns:cx6="http://schemas.microsoft.com/office/drawing/2016/5/12/chartex" xmlns:cx7="http://schemas.microsoft.com/office/drawing/2016/5/13/chartex" xmlns:cx8="http://schemas.microsoft.com/office/drawing/2016/5/14/chartex" xmlns:mc="http://schemas.openxmlformats.org/markup-compatibility/2006" xmlns:aink="http://schemas.microsoft.com/office/drawing/2016/ink" xmlns:am3d="http://schemas.microsoft.com/office/drawing/2017/model3d" xmlns:o="urn:schemas-microsoft-com:office:office" xmlns:r="http://schemas.openxmlformats.org/officeDocument/2006/relationships" xmlns:m="http://schemas.openxmlformats.org/officeDocument/2006/math" xmlns:v="urn:schemas-microsoft-com:vml" xmlns:wp14="http://schemas.microsoft.com/office/word/2010/wordprocessingDrawing" xmlns:wp="http://schemas.openxmlformats.org/drawingml/2006/wordprocessingDrawing" xmlns:w10="urn:schemas-microsoft-com:office:word" xmlns:w="http://schemas.openxmlformats.org/wordprocessingml/2006/main" xmlns:w14="http://schemas.microsoft.com/office/word/2010/wordml" xmlns:w15="http://schemas.microsoft.com/office/word/2012/wordml" xmlns:w16cid="http://schemas.microsoft.com/office/word/2016/wordml/cid" xmlns:w16se="http://schemas.microsoft.com/office/word/2015/wordml/symex" xmlns:wpg="http://schemas.microsoft.com/office/word/2010/wordprocessingGroup" xmlns:wpi="http://schemas.microsoft.com/office/word/2010/wordprocessingInk" xmlns:wne="http://schemas.microsoft.com/office/word/2006/wordml" xmlns:wps="http://schemas.microsoft.com/office/word/2010/wordprocessingShape" mc:Ignorable="w14 w15 w16se w16cid wp14">
   <w:footnote w:type="separator" w:id="-1">
     <w:p>
       <w:pPr>
@@ -4314,7 +4468,7 @@
 </file>
 
 <file path=word/numbering.xml><?xml version="1.0" encoding="utf-8"?>
-<w:numbering xmlns:wpc="http://schemas.microsoft.com/office/word/2010/wordprocessingCanvas" xmlns:cx="http://schemas.microsoft.com/office/drawing/2014/chartex" xmlns:cx1="http://schemas.microsoft.com/office/drawing/2015/9/8/chartex" xmlns:mc="http://schemas.openxmlformats.org/markup-compatibility/2006" xmlns:o="urn:schemas-microsoft-com:office:office" xmlns:r="http://schemas.openxmlformats.org/officeDocument/2006/relationships" xmlns:m="http://schemas.openxmlformats.org/officeDocument/2006/math" xmlns:v="urn:schemas-microsoft-com:vml" xmlns:wp14="http://schemas.microsoft.com/office/word/2010/wordprocessingDrawing" xmlns:wp="http://schemas.openxmlformats.org/drawingml/2006/wordprocessingDrawing" xmlns:w10="urn:schemas-microsoft-com:office:word" xmlns:w="http://schemas.openxmlformats.org/wordprocessingml/2006/main" xmlns:w14="http://schemas.microsoft.com/office/word/2010/wordml" xmlns:w15="http://schemas.microsoft.com/office/word/2012/wordml" xmlns:w16se="http://schemas.microsoft.com/office/word/2015/wordml/symex" xmlns:wpg="http://schemas.microsoft.com/office/word/2010/wordprocessingGroup" xmlns:wpi="http://schemas.microsoft.com/office/word/2010/wordprocessingInk" xmlns:wne="http://schemas.microsoft.com/office/word/2006/wordml" xmlns:wps="http://schemas.microsoft.com/office/word/2010/wordprocessingShape" mc:Ignorable="w14 w15 w16se wp14">
+<w:numbering xmlns:wpc="http://schemas.microsoft.com/office/word/2010/wordprocessingCanvas" xmlns:cx="http://schemas.microsoft.com/office/drawing/2014/chartex" xmlns:cx1="http://schemas.microsoft.com/office/drawing/2015/9/8/chartex" xmlns:cx2="http://schemas.microsoft.com/office/drawing/2015/10/21/chartex" xmlns:cx3="http://schemas.microsoft.com/office/drawing/2016/5/9/chartex" xmlns:cx4="http://schemas.microsoft.com/office/drawing/2016/5/10/chartex" xmlns:cx5="http://schemas.microsoft.com/office/drawing/2016/5/11/chartex" xmlns:cx6="http://schemas.microsoft.com/office/drawing/2016/5/12/chartex" xmlns:cx7="http://schemas.microsoft.com/office/drawing/2016/5/13/chartex" xmlns:cx8="http://schemas.microsoft.com/office/drawing/2016/5/14/chartex" xmlns:mc="http://schemas.openxmlformats.org/markup-compatibility/2006" xmlns:aink="http://schemas.microsoft.com/office/drawing/2016/ink" xmlns:am3d="http://schemas.microsoft.com/office/drawing/2017/model3d" xmlns:o="urn:schemas-microsoft-com:office:office" xmlns:r="http://schemas.openxmlformats.org/officeDocument/2006/relationships" xmlns:m="http://schemas.openxmlformats.org/officeDocument/2006/math" xmlns:v="urn:schemas-microsoft-com:vml" xmlns:wp14="http://schemas.microsoft.com/office/word/2010/wordprocessingDrawing" xmlns:wp="http://schemas.openxmlformats.org/drawingml/2006/wordprocessingDrawing" xmlns:w10="urn:schemas-microsoft-com:office:word" xmlns:w="http://schemas.openxmlformats.org/wordprocessingml/2006/main" xmlns:w14="http://schemas.microsoft.com/office/word/2010/wordml" xmlns:w15="http://schemas.microsoft.com/office/word/2012/wordml" xmlns:w16cid="http://schemas.microsoft.com/office/word/2016/wordml/cid" xmlns:w16se="http://schemas.microsoft.com/office/word/2015/wordml/symex" xmlns:wpg="http://schemas.microsoft.com/office/word/2010/wordprocessingGroup" xmlns:wpi="http://schemas.microsoft.com/office/word/2010/wordprocessingInk" xmlns:wne="http://schemas.microsoft.com/office/word/2006/wordml" xmlns:wps="http://schemas.microsoft.com/office/word/2010/wordprocessingShape" mc:Ignorable="w14 w15 w16se w16cid wp14">
   <w:abstractNum w:abstractNumId="0" w15:restartNumberingAfterBreak="0">
     <w:nsid w:val="00087240"/>
     <w:multiLevelType w:val="multilevel"/>
@@ -5107,7 +5261,7 @@
 </file>
 
 <file path=word/styles.xml><?xml version="1.0" encoding="utf-8"?>
-<w:styles xmlns:mc="http://schemas.openxmlformats.org/markup-compatibility/2006" xmlns:r="http://schemas.openxmlformats.org/officeDocument/2006/relationships" xmlns:w="http://schemas.openxmlformats.org/wordprocessingml/2006/main" xmlns:w14="http://schemas.microsoft.com/office/word/2010/wordml" xmlns:w15="http://schemas.microsoft.com/office/word/2012/wordml" xmlns:w16se="http://schemas.microsoft.com/office/word/2015/wordml/symex" mc:Ignorable="w14 w15 w16se">
+<w:styles xmlns:mc="http://schemas.openxmlformats.org/markup-compatibility/2006" xmlns:r="http://schemas.openxmlformats.org/officeDocument/2006/relationships" xmlns:w="http://schemas.openxmlformats.org/wordprocessingml/2006/main" xmlns:w14="http://schemas.microsoft.com/office/word/2010/wordml" xmlns:w15="http://schemas.microsoft.com/office/word/2012/wordml" xmlns:w16cid="http://schemas.microsoft.com/office/word/2016/wordml/cid" xmlns:w16se="http://schemas.microsoft.com/office/word/2015/wordml/symex" mc:Ignorable="w14 w15 w16se w16cid">
   <w:docDefaults>
     <w:rPrDefault>
       <w:rPr>
@@ -5121,7 +5275,7 @@
       </w:pPr>
     </w:pPrDefault>
   </w:docDefaults>
-  <w:latentStyles w:defLockedState="0" w:defUIPriority="99" w:defSemiHidden="0" w:defUnhideWhenUsed="0" w:defQFormat="0" w:count="371">
+  <w:latentStyles w:defLockedState="0" w:defUIPriority="99" w:defSemiHidden="0" w:defUnhideWhenUsed="0" w:defQFormat="0" w:count="375">
     <w:lsdException w:name="Normal" w:uiPriority="0" w:qFormat="1"/>
     <w:lsdException w:name="heading 1" w:uiPriority="9" w:qFormat="1"/>
     <w:lsdException w:name="heading 2" w:semiHidden="1" w:uiPriority="9" w:unhideWhenUsed="1" w:qFormat="1"/>
@@ -5227,7 +5381,6 @@
     <w:lsdException w:name="HTML Sample" w:semiHidden="1" w:unhideWhenUsed="1"/>
     <w:lsdException w:name="HTML Typewriter" w:semiHidden="1" w:unhideWhenUsed="1"/>
     <w:lsdException w:name="HTML Variable" w:semiHidden="1" w:unhideWhenUsed="1"/>
-    <w:lsdException w:name="Normal Table" w:semiHidden="1" w:unhideWhenUsed="1"/>
     <w:lsdException w:name="annotation subject" w:semiHidden="1" w:unhideWhenUsed="1"/>
     <w:lsdException w:name="No List" w:semiHidden="1" w:unhideWhenUsed="1"/>
     <w:lsdException w:name="Outline List 1" w:semiHidden="1" w:unhideWhenUsed="1"/>
@@ -5271,10 +5424,8 @@
     <w:lsdException w:name="Table Elegant" w:semiHidden="1" w:unhideWhenUsed="1"/>
     <w:lsdException w:name="Table Professional" w:semiHidden="1" w:unhideWhenUsed="1"/>
     <w:lsdException w:name="Table Subtle 1" w:semiHidden="1" w:unhideWhenUsed="1"/>
-    <w:lsdException w:name="Table Subtle 2" w:semiHidden="1" w:unhideWhenUsed="1"/>
     <w:lsdException w:name="Table Web 1" w:semiHidden="1" w:unhideWhenUsed="1"/>
     <w:lsdException w:name="Table Web 2" w:semiHidden="1" w:unhideWhenUsed="1"/>
-    <w:lsdException w:name="Table Web 3" w:semiHidden="1" w:unhideWhenUsed="1"/>
     <w:lsdException w:name="Balloon Text" w:semiHidden="1" w:unhideWhenUsed="1"/>
     <w:lsdException w:name="Table Grid" w:uiPriority="39"/>
     <w:lsdException w:name="Table Theme" w:semiHidden="1" w:unhideWhenUsed="1"/>
@@ -5490,6 +5641,10 @@
     <w:lsdException w:name="List Table 5 Dark Accent 6" w:uiPriority="50"/>
     <w:lsdException w:name="List Table 6 Colorful Accent 6" w:uiPriority="51"/>
     <w:lsdException w:name="List Table 7 Colorful Accent 6" w:uiPriority="52"/>
+    <w:lsdException w:name="Mention" w:semiHidden="1" w:unhideWhenUsed="1"/>
+    <w:lsdException w:name="Smart Hyperlink" w:semiHidden="1" w:unhideWhenUsed="1"/>
+    <w:lsdException w:name="Hashtag" w:semiHidden="1" w:unhideWhenUsed="1"/>
+    <w:lsdException w:name="Unresolved Mention" w:semiHidden="1" w:unhideWhenUsed="1"/>
   </w:latentStyles>
   <w:style w:type="paragraph" w:default="1" w:styleId="a">
     <w:name w:val="Normal"/>

</xml_diff>

<commit_message>
remove shape spline for double-blind review
</commit_message>
<xml_diff>
--- a/me/CV-QINGXIA-2p.docx
+++ b/me/CV-QINGXIA-2p.docx
@@ -178,8 +178,6 @@
         </w:rPr>
         <w:t>(+86) 186-0192-0416</w:t>
       </w:r>
-      <w:bookmarkStart w:id="2" w:name="_GoBack"/>
-      <w:bookmarkEnd w:id="2"/>
     </w:p>
     <w:p>
       <w:pPr>
@@ -3499,8 +3497,8 @@
         </w:rPr>
         <w:t>, A. Hao and H. Qin. A Novel Analysis-and-Simulation Approach for Detail Enhancement in FLIP Fluid Interaction. The 21st ACM Symposium on Virtual Reality Software and Technology (VRST 2015).</w:t>
       </w:r>
-      <w:bookmarkStart w:id="3" w:name="OLE_LINK6"/>
-      <w:bookmarkStart w:id="4" w:name="OLE_LINK5"/>
+      <w:bookmarkStart w:id="2" w:name="OLE_LINK6"/>
+      <w:bookmarkStart w:id="3" w:name="OLE_LINK5"/>
     </w:p>
     <w:p>
       <w:pPr>
@@ -3616,8 +3614,8 @@
         </w:rPr>
         <w:t>Q. Xia</w:t>
       </w:r>
-      <w:bookmarkStart w:id="5" w:name="OLE_LINK8"/>
-      <w:bookmarkStart w:id="6" w:name="OLE_LINK7"/>
+      <w:bookmarkStart w:id="4" w:name="OLE_LINK8"/>
+      <w:bookmarkStart w:id="5" w:name="OLE_LINK7"/>
       <w:r>
         <w:rPr>
           <w:rFonts w:ascii="Times New Roman" w:hAnsi="Times New Roman" w:cs="Times New Roman"/>
@@ -3626,8 +3624,8 @@
         </w:rPr>
         <w:t>*</w:t>
       </w:r>
+      <w:bookmarkEnd w:id="4"/>
       <w:bookmarkEnd w:id="5"/>
-      <w:bookmarkEnd w:id="6"/>
       <w:r>
         <w:rPr>
           <w:rFonts w:ascii="Times New Roman" w:hAnsi="Times New Roman" w:cs="Times New Roman"/>
@@ -3834,8 +3832,8 @@
         <w:t>)</w:t>
       </w:r>
     </w:p>
+    <w:bookmarkEnd w:id="2"/>
     <w:bookmarkEnd w:id="3"/>
-    <w:bookmarkEnd w:id="4"/>
     <w:p>
       <w:pPr>
         <w:spacing w:beforeLines="50" w:before="156" w:after="120" w:line="240" w:lineRule="auto"/>
@@ -4036,8 +4034,8 @@
         </w:rPr>
         <w:t xml:space="preserve">, H. Qin and A. Hao. Novel Fluid Detail Enhancement based on Multi-Layer Depth Regression Analysis and FLIP Fluid Simulation. Computer Animation and Virtual Worlds, </w:t>
       </w:r>
-      <w:bookmarkStart w:id="7" w:name="OLE_LINK4"/>
-      <w:bookmarkStart w:id="8" w:name="OLE_LINK3"/>
+      <w:bookmarkStart w:id="6" w:name="OLE_LINK4"/>
+      <w:bookmarkStart w:id="7" w:name="OLE_LINK3"/>
       <w:r>
         <w:rPr>
           <w:rFonts w:ascii="Times New Roman" w:hAnsi="Times New Roman" w:cs="Times New Roman"/>
@@ -4045,8 +4043,8 @@
         </w:rPr>
         <w:t>2017, 28(5)</w:t>
       </w:r>
+      <w:bookmarkEnd w:id="6"/>
       <w:bookmarkEnd w:id="7"/>
-      <w:bookmarkEnd w:id="8"/>
       <w:r>
         <w:rPr>
           <w:rFonts w:ascii="Times New Roman" w:hAnsi="Times New Roman" w:cs="Times New Roman"/>
@@ -4222,7 +4220,7 @@
         <w:spacing w:after="0" w:line="240" w:lineRule="auto"/>
         <w:ind w:firstLineChars="0"/>
         <w:rPr>
-          <w:rFonts w:ascii="Times New Roman" w:hAnsi="Times New Roman" w:cs="Times New Roman" w:hint="eastAsia"/>
+          <w:rFonts w:ascii="Times New Roman" w:hAnsi="Times New Roman" w:cs="Times New Roman"/>
           <w:szCs w:val="21"/>
         </w:rPr>
       </w:pPr>
@@ -4289,7 +4287,7 @@
         <w:spacing w:after="0" w:line="240" w:lineRule="auto"/>
         <w:ind w:firstLineChars="0"/>
         <w:rPr>
-          <w:rFonts w:ascii="Times New Roman" w:hAnsi="Times New Roman" w:cs="Times New Roman"/>
+          <w:rFonts w:ascii="Times New Roman" w:hAnsi="Times New Roman" w:cs="Times New Roman" w:hint="eastAsia"/>
           <w:szCs w:val="21"/>
         </w:rPr>
       </w:pPr>
@@ -4346,66 +4344,8 @@
         </w:rPr>
         <w:t>)</w:t>
       </w:r>
-    </w:p>
-    <w:p>
-      <w:pPr>
-        <w:pStyle w:val="a8"/>
-        <w:numPr>
-          <w:ilvl w:val="0"/>
-          <w:numId w:val="7"/>
-        </w:numPr>
-        <w:spacing w:after="0" w:line="240" w:lineRule="auto"/>
-        <w:ind w:firstLineChars="0"/>
-        <w:rPr>
-          <w:rFonts w:ascii="Times New Roman" w:hAnsi="Times New Roman" w:cs="Times New Roman"/>
-          <w:szCs w:val="21"/>
-        </w:rPr>
-      </w:pPr>
-      <w:r>
-        <w:rPr>
-          <w:rFonts w:ascii="Times New Roman" w:hAnsi="Times New Roman" w:cs="Times New Roman"/>
-          <w:b/>
-          <w:szCs w:val="21"/>
-          <w:u w:val="single"/>
-        </w:rPr>
-        <w:t>Q. Xia</w:t>
-      </w:r>
-      <w:r>
-        <w:rPr>
-          <w:rFonts w:ascii="Times New Roman" w:hAnsi="Times New Roman" w:cs="Times New Roman"/>
-          <w:szCs w:val="21"/>
-        </w:rPr>
-        <w:t>, C. Chen, S. Li</w:t>
-      </w:r>
-      <w:r>
-        <w:rPr>
-          <w:rFonts w:ascii="Times New Roman" w:hAnsi="Times New Roman" w:cs="Times New Roman"/>
-          <w:szCs w:val="21"/>
-          <w:vertAlign w:val="superscript"/>
-        </w:rPr>
-        <w:t>*</w:t>
-      </w:r>
-      <w:r>
-        <w:rPr>
-          <w:rFonts w:ascii="Times New Roman" w:hAnsi="Times New Roman" w:cs="Times New Roman"/>
-          <w:szCs w:val="21"/>
-        </w:rPr>
-        <w:t>, A. Hao and H. Qin. Fast 4D Shape Sequence Completion from Sparse Samples via Spline Fitting in Linear Rotation Invariant Space. Graphical Models. (</w:t>
-      </w:r>
-      <w:r>
-        <w:rPr>
-          <w:rFonts w:ascii="Times New Roman" w:hAnsi="Times New Roman" w:cs="Times New Roman"/>
-          <w:szCs w:val="21"/>
-        </w:rPr>
-        <w:t>u</w:t>
-      </w:r>
-      <w:r>
-        <w:rPr>
-          <w:rFonts w:ascii="Times New Roman" w:hAnsi="Times New Roman" w:cs="Times New Roman"/>
-          <w:szCs w:val="21"/>
-        </w:rPr>
-        <w:t>nder review)</w:t>
-      </w:r>
+      <w:bookmarkStart w:id="8" w:name="_GoBack"/>
+      <w:bookmarkEnd w:id="8"/>
     </w:p>
     <w:sectPr>
       <w:pgSz w:w="11906" w:h="16838"/>
@@ -5381,6 +5321,7 @@
     <w:lsdException w:name="HTML Sample" w:semiHidden="1" w:unhideWhenUsed="1"/>
     <w:lsdException w:name="HTML Typewriter" w:semiHidden="1" w:unhideWhenUsed="1"/>
     <w:lsdException w:name="HTML Variable" w:semiHidden="1" w:unhideWhenUsed="1"/>
+    <w:lsdException w:name="Normal Table" w:semiHidden="1" w:unhideWhenUsed="1"/>
     <w:lsdException w:name="annotation subject" w:semiHidden="1" w:unhideWhenUsed="1"/>
     <w:lsdException w:name="No List" w:semiHidden="1" w:unhideWhenUsed="1"/>
     <w:lsdException w:name="Outline List 1" w:semiHidden="1" w:unhideWhenUsed="1"/>
@@ -5424,8 +5365,10 @@
     <w:lsdException w:name="Table Elegant" w:semiHidden="1" w:unhideWhenUsed="1"/>
     <w:lsdException w:name="Table Professional" w:semiHidden="1" w:unhideWhenUsed="1"/>
     <w:lsdException w:name="Table Subtle 1" w:semiHidden="1" w:unhideWhenUsed="1"/>
+    <w:lsdException w:name="Table Subtle 2" w:semiHidden="1" w:unhideWhenUsed="1"/>
     <w:lsdException w:name="Table Web 1" w:semiHidden="1" w:unhideWhenUsed="1"/>
     <w:lsdException w:name="Table Web 2" w:semiHidden="1" w:unhideWhenUsed="1"/>
+    <w:lsdException w:name="Table Web 3" w:semiHidden="1" w:unhideWhenUsed="1"/>
     <w:lsdException w:name="Balloon Text" w:semiHidden="1" w:unhideWhenUsed="1"/>
     <w:lsdException w:name="Table Grid" w:uiPriority="39"/>
     <w:lsdException w:name="Table Theme" w:semiHidden="1" w:unhideWhenUsed="1"/>

</xml_diff>

<commit_message>
add jiahao's smi 2019 paper
</commit_message>
<xml_diff>
--- a/me/CV-QINGXIA-2p.docx
+++ b/me/CV-QINGXIA-2p.docx
@@ -2,167 +2,207 @@
 <file path=word/document.xml><?xml version="1.0" encoding="utf-8"?>
 <w:document xmlns:wpc="http://schemas.microsoft.com/office/word/2010/wordprocessingCanvas" xmlns:cx="http://schemas.microsoft.com/office/drawing/2014/chartex" xmlns:cx1="http://schemas.microsoft.com/office/drawing/2015/9/8/chartex" xmlns:cx2="http://schemas.microsoft.com/office/drawing/2015/10/21/chartex" xmlns:cx3="http://schemas.microsoft.com/office/drawing/2016/5/9/chartex" xmlns:cx4="http://schemas.microsoft.com/office/drawing/2016/5/10/chartex" xmlns:cx5="http://schemas.microsoft.com/office/drawing/2016/5/11/chartex" xmlns:cx6="http://schemas.microsoft.com/office/drawing/2016/5/12/chartex" xmlns:cx7="http://schemas.microsoft.com/office/drawing/2016/5/13/chartex" xmlns:cx8="http://schemas.microsoft.com/office/drawing/2016/5/14/chartex" xmlns:mc="http://schemas.openxmlformats.org/markup-compatibility/2006" xmlns:aink="http://schemas.microsoft.com/office/drawing/2016/ink" xmlns:am3d="http://schemas.microsoft.com/office/drawing/2017/model3d" xmlns:o="urn:schemas-microsoft-com:office:office" xmlns:r="http://schemas.openxmlformats.org/officeDocument/2006/relationships" xmlns:m="http://schemas.openxmlformats.org/officeDocument/2006/math" xmlns:v="urn:schemas-microsoft-com:vml" xmlns:wp14="http://schemas.microsoft.com/office/word/2010/wordprocessingDrawing" xmlns:wp="http://schemas.openxmlformats.org/drawingml/2006/wordprocessingDrawing" xmlns:w10="urn:schemas-microsoft-com:office:word" xmlns:w="http://schemas.openxmlformats.org/wordprocessingml/2006/main" xmlns:w14="http://schemas.microsoft.com/office/word/2010/wordml" xmlns:w15="http://schemas.microsoft.com/office/word/2012/wordml" xmlns:w16cid="http://schemas.microsoft.com/office/word/2016/wordml/cid" xmlns:w16se="http://schemas.microsoft.com/office/word/2015/wordml/symex" xmlns:wpg="http://schemas.microsoft.com/office/word/2010/wordprocessingGroup" xmlns:wpi="http://schemas.microsoft.com/office/word/2010/wordprocessingInk" xmlns:wne="http://schemas.microsoft.com/office/word/2006/wordml" xmlns:wps="http://schemas.microsoft.com/office/word/2010/wordprocessingShape" mc:Ignorable="w14 w15 w16se w16cid wp14">
   <w:body>
-    <w:p>
-      <w:pPr>
-        <w:spacing w:after="0" w:line="240" w:lineRule="auto"/>
-        <w:rPr>
-          <w:rFonts w:ascii="Times New Roman" w:hAnsi="Times New Roman" w:cs="Times New Roman"/>
-          <w:b/>
-          <w:sz w:val="32"/>
-        </w:rPr>
-      </w:pPr>
-      <w:r>
-        <w:rPr>
-          <w:rFonts w:ascii="Times New Roman" w:hAnsi="Times New Roman" w:cs="Times New Roman"/>
-          <w:b/>
-          <w:sz w:val="32"/>
-        </w:rPr>
-        <w:t>Qing Xia (</w:t>
-      </w:r>
-      <w:r>
-        <w:rPr>
-          <w:rFonts w:ascii="Times New Roman" w:hAnsi="Times New Roman" w:cs="Times New Roman"/>
-          <w:b/>
-          <w:sz w:val="32"/>
-        </w:rPr>
-        <w:t>夏</w:t>
-      </w:r>
-      <w:r>
-        <w:rPr>
-          <w:rFonts w:ascii="Times New Roman" w:hAnsi="Times New Roman" w:cs="Times New Roman"/>
-          <w:b/>
-          <w:sz w:val="32"/>
-        </w:rPr>
-        <w:t xml:space="preserve"> </w:t>
-      </w:r>
-      <w:r>
-        <w:rPr>
-          <w:rFonts w:ascii="Times New Roman" w:hAnsi="Times New Roman" w:cs="Times New Roman"/>
-          <w:b/>
-          <w:sz w:val="32"/>
-        </w:rPr>
-        <w:t>清</w:t>
-      </w:r>
-      <w:r>
-        <w:rPr>
-          <w:rFonts w:ascii="Times New Roman" w:hAnsi="Times New Roman" w:cs="Times New Roman"/>
-          <w:b/>
-          <w:sz w:val="32"/>
-        </w:rPr>
-        <w:t xml:space="preserve">) </w:t>
-      </w:r>
-    </w:p>
-    <w:p>
-      <w:pPr>
-        <w:spacing w:after="0" w:line="240" w:lineRule="auto"/>
-        <w:rPr>
-          <w:rFonts w:ascii="Times New Roman" w:hAnsi="Times New Roman" w:cs="Times New Roman"/>
-        </w:rPr>
-      </w:pPr>
-      <w:r>
-        <w:rPr>
-          <w:rFonts w:ascii="Times New Roman" w:hAnsi="Times New Roman" w:cs="Times New Roman"/>
-        </w:rPr>
-        <w:t>Contact</w:t>
-      </w:r>
-      <w:bookmarkStart w:id="0" w:name="_GoBack"/>
-      <w:bookmarkEnd w:id="0"/>
-      <w:r>
-        <w:rPr>
-          <w:rFonts w:ascii="Times New Roman" w:hAnsi="Times New Roman" w:cs="Times New Roman"/>
-        </w:rPr>
-        <w:t xml:space="preserve">: </w:t>
-      </w:r>
-      <w:hyperlink r:id="rId8" w:history="1">
-        <w:r>
-          <w:rPr>
-            <w:rStyle w:val="a7"/>
-            <w:rFonts w:ascii="Times New Roman" w:hAnsi="Times New Roman" w:cs="Times New Roman"/>
-          </w:rPr>
-          <w:t>neijiangxiaqing@gmail.com</w:t>
-        </w:r>
-      </w:hyperlink>
-      <w:r>
-        <w:rPr>
-          <w:rFonts w:ascii="Times New Roman" w:hAnsi="Times New Roman" w:cs="Times New Roman"/>
-        </w:rPr>
-        <w:t xml:space="preserve">       </w:t>
-      </w:r>
-      <w:r>
-        <w:rPr>
-          <w:rFonts w:ascii="Times New Roman" w:hAnsi="Times New Roman" w:cs="Times New Roman"/>
-        </w:rPr>
-        <w:tab/>
-      </w:r>
-      <w:r>
-        <w:rPr>
-          <w:rFonts w:ascii="Times New Roman" w:hAnsi="Times New Roman" w:cs="Times New Roman"/>
-        </w:rPr>
-        <w:tab/>
-      </w:r>
-      <w:r>
-        <w:rPr>
-          <w:rFonts w:ascii="Times New Roman" w:hAnsi="Times New Roman" w:cs="Times New Roman"/>
-        </w:rPr>
-        <w:tab/>
-      </w:r>
-      <w:r>
-        <w:rPr>
-          <w:rFonts w:ascii="Times New Roman" w:hAnsi="Times New Roman" w:cs="Times New Roman"/>
-        </w:rPr>
-        <w:tab/>
-      </w:r>
-      <w:r>
-        <w:rPr>
-          <w:rFonts w:ascii="Times New Roman" w:hAnsi="Times New Roman" w:cs="Times New Roman"/>
-        </w:rPr>
-        <w:tab/>
-      </w:r>
-      <w:r>
-        <w:rPr>
-          <w:rFonts w:ascii="Times New Roman" w:hAnsi="Times New Roman" w:cs="Times New Roman"/>
-        </w:rPr>
-        <w:tab/>
-      </w:r>
-      <w:r>
-        <w:rPr>
-          <w:rFonts w:ascii="Times New Roman" w:hAnsi="Times New Roman" w:cs="Times New Roman"/>
-        </w:rPr>
-        <w:tab/>
-      </w:r>
-      <w:r>
-        <w:rPr>
-          <w:rFonts w:ascii="Times New Roman" w:hAnsi="Times New Roman" w:cs="Times New Roman"/>
-        </w:rPr>
-        <w:tab/>
-      </w:r>
-      <w:r>
-        <w:rPr>
-          <w:rStyle w:val="a7"/>
-          <w:rFonts w:ascii="Times New Roman" w:hAnsi="Times New Roman" w:cs="Times New Roman"/>
-          <w:color w:val="000000" w:themeColor="text1"/>
-          <w:u w:val="none"/>
-        </w:rPr>
-        <w:t>Homepage:</w:t>
-      </w:r>
-      <w:r>
-        <w:rPr>
-          <w:rStyle w:val="a7"/>
-          <w:rFonts w:ascii="Times New Roman" w:hAnsi="Times New Roman" w:cs="Times New Roman"/>
-          <w:u w:val="none"/>
-        </w:rPr>
-        <w:t xml:space="preserve"> </w:t>
-      </w:r>
-      <w:hyperlink r:id="rId9" w:history="1">
-        <w:r>
-          <w:rPr>
-            <w:rStyle w:val="a7"/>
-            <w:rFonts w:ascii="Times New Roman" w:hAnsi="Times New Roman" w:cs="Times New Roman"/>
-          </w:rPr>
-          <w:t>http://hsiatsing.github.io/</w:t>
-        </w:r>
-      </w:hyperlink>
-    </w:p>
+    <w:tbl>
+      <w:tblPr>
+        <w:tblStyle w:val="aa"/>
+        <w:tblW w:w="10456" w:type="dxa"/>
+        <w:tblInd w:w="-108" w:type="dxa"/>
+        <w:tblBorders>
+          <w:top w:val="none" w:sz="0" w:space="0" w:color="auto"/>
+          <w:left w:val="none" w:sz="0" w:space="0" w:color="auto"/>
+          <w:bottom w:val="none" w:sz="0" w:space="0" w:color="auto"/>
+          <w:right w:val="none" w:sz="0" w:space="0" w:color="auto"/>
+          <w:insideH w:val="none" w:sz="0" w:space="0" w:color="auto"/>
+          <w:insideV w:val="none" w:sz="0" w:space="0" w:color="auto"/>
+        </w:tblBorders>
+        <w:tblLook w:val="04A0" w:firstRow="1" w:lastRow="0" w:firstColumn="1" w:lastColumn="0" w:noHBand="0" w:noVBand="1"/>
+      </w:tblPr>
+      <w:tblGrid>
+        <w:gridCol w:w="5228"/>
+        <w:gridCol w:w="5228"/>
+      </w:tblGrid>
+      <w:tr>
+        <w:tc>
+          <w:tcPr>
+            <w:tcW w:w="5228" w:type="dxa"/>
+            <w:vMerge w:val="restart"/>
+          </w:tcPr>
+          <w:p>
+            <w:pPr>
+              <w:rPr>
+                <w:rFonts w:ascii="Times New Roman" w:hAnsi="Times New Roman" w:cs="Times New Roman" w:hint="eastAsia"/>
+                <w:b/>
+                <w:sz w:val="32"/>
+              </w:rPr>
+            </w:pPr>
+            <w:r>
+              <w:rPr>
+                <w:rFonts w:ascii="Times New Roman" w:hAnsi="Times New Roman" w:cs="Times New Roman"/>
+                <w:b/>
+                <w:sz w:val="40"/>
+              </w:rPr>
+              <w:t>Qing Xia (</w:t>
+            </w:r>
+            <w:r>
+              <w:rPr>
+                <w:rFonts w:ascii="Times New Roman" w:hAnsi="Times New Roman" w:cs="Times New Roman"/>
+                <w:b/>
+                <w:sz w:val="40"/>
+              </w:rPr>
+              <w:t>夏</w:t>
+            </w:r>
+            <w:r>
+              <w:rPr>
+                <w:rFonts w:ascii="Times New Roman" w:hAnsi="Times New Roman" w:cs="Times New Roman"/>
+                <w:b/>
+                <w:sz w:val="40"/>
+              </w:rPr>
+              <w:t xml:space="preserve"> </w:t>
+            </w:r>
+            <w:r>
+              <w:rPr>
+                <w:rFonts w:ascii="Times New Roman" w:hAnsi="Times New Roman" w:cs="Times New Roman"/>
+                <w:b/>
+                <w:sz w:val="40"/>
+              </w:rPr>
+              <w:t>清</w:t>
+            </w:r>
+            <w:r>
+              <w:rPr>
+                <w:rFonts w:ascii="Times New Roman" w:hAnsi="Times New Roman" w:cs="Times New Roman"/>
+                <w:b/>
+                <w:sz w:val="40"/>
+              </w:rPr>
+              <w:t xml:space="preserve">) </w:t>
+            </w:r>
+          </w:p>
+        </w:tc>
+        <w:tc>
+          <w:tcPr>
+            <w:tcW w:w="5228" w:type="dxa"/>
+          </w:tcPr>
+          <w:p>
+            <w:pPr>
+              <w:jc w:val="left"/>
+              <w:rPr>
+                <w:rFonts w:ascii="Times New Roman" w:hAnsi="Times New Roman" w:cs="Times New Roman"/>
+                <w:b/>
+                <w:sz w:val="32"/>
+              </w:rPr>
+            </w:pPr>
+            <w:r>
+              <w:rPr>
+                <w:rFonts w:ascii="Times New Roman" w:hAnsi="Times New Roman" w:cs="Times New Roman"/>
+              </w:rPr>
+              <w:t xml:space="preserve">                 </w:t>
+            </w:r>
+            <w:r>
+              <w:rPr>
+                <w:rFonts w:ascii="Times New Roman" w:hAnsi="Times New Roman" w:cs="Times New Roman"/>
+              </w:rPr>
+              <w:t>Contact</w:t>
+            </w:r>
+            <w:r>
+              <w:rPr>
+                <w:rFonts w:ascii="Times New Roman" w:hAnsi="Times New Roman" w:cs="Times New Roman"/>
+              </w:rPr>
+              <w:t xml:space="preserve">: </w:t>
+            </w:r>
+            <w:hyperlink r:id="rId8" w:history="1">
+              <w:r>
+                <w:rPr>
+                  <w:rStyle w:val="a7"/>
+                  <w:rFonts w:ascii="Times New Roman" w:hAnsi="Times New Roman" w:cs="Times New Roman"/>
+                </w:rPr>
+                <w:t>neijiangxiaqing@gmail.com</w:t>
+              </w:r>
+            </w:hyperlink>
+            <w:r>
+              <w:rPr>
+                <w:rFonts w:ascii="Times New Roman" w:hAnsi="Times New Roman" w:cs="Times New Roman"/>
+              </w:rPr>
+              <w:t xml:space="preserve">  </w:t>
+            </w:r>
+          </w:p>
+        </w:tc>
+      </w:tr>
+      <w:tr>
+        <w:trPr>
+          <w:trHeight w:val="254"/>
+        </w:trPr>
+        <w:tc>
+          <w:tcPr>
+            <w:tcW w:w="5228" w:type="dxa"/>
+            <w:vMerge/>
+          </w:tcPr>
+          <w:p>
+            <w:pPr>
+              <w:rPr>
+                <w:rFonts w:ascii="Times New Roman" w:hAnsi="Times New Roman" w:cs="Times New Roman"/>
+                <w:b/>
+                <w:sz w:val="32"/>
+              </w:rPr>
+            </w:pPr>
+          </w:p>
+        </w:tc>
+        <w:tc>
+          <w:tcPr>
+            <w:tcW w:w="5228" w:type="dxa"/>
+          </w:tcPr>
+          <w:p>
+            <w:pPr>
+              <w:jc w:val="left"/>
+              <w:rPr>
+                <w:rFonts w:ascii="Times New Roman" w:hAnsi="Times New Roman" w:cs="Times New Roman" w:hint="eastAsia"/>
+              </w:rPr>
+            </w:pPr>
+            <w:r>
+              <w:rPr>
+                <w:rStyle w:val="a7"/>
+                <w:rFonts w:ascii="Times New Roman" w:hAnsi="Times New Roman" w:cs="Times New Roman"/>
+                <w:color w:val="000000" w:themeColor="text1"/>
+                <w:u w:val="none"/>
+              </w:rPr>
+              <w:t xml:space="preserve"> </w:t>
+            </w:r>
+            <w:r>
+              <w:rPr>
+                <w:rStyle w:val="a7"/>
+                <w:color w:val="000000" w:themeColor="text1"/>
+                <w:u w:val="none"/>
+              </w:rPr>
+              <w:t xml:space="preserve">                </w:t>
+            </w:r>
+            <w:r>
+              <w:rPr>
+                <w:rStyle w:val="a7"/>
+                <w:rFonts w:ascii="Times New Roman" w:hAnsi="Times New Roman" w:cs="Times New Roman"/>
+                <w:color w:val="000000" w:themeColor="text1"/>
+                <w:u w:val="none"/>
+              </w:rPr>
+              <w:t>Homepage:</w:t>
+            </w:r>
+            <w:r>
+              <w:rPr>
+                <w:rStyle w:val="a7"/>
+                <w:rFonts w:ascii="Times New Roman" w:hAnsi="Times New Roman" w:cs="Times New Roman"/>
+                <w:u w:val="none"/>
+              </w:rPr>
+              <w:t xml:space="preserve"> </w:t>
+            </w:r>
+            <w:hyperlink r:id="rId9" w:history="1">
+              <w:r>
+                <w:rPr>
+                  <w:rStyle w:val="a7"/>
+                  <w:rFonts w:ascii="Times New Roman" w:hAnsi="Times New Roman" w:cs="Times New Roman"/>
+                </w:rPr>
+                <w:t>http://hsiatsing.github.io/</w:t>
+              </w:r>
+            </w:hyperlink>
+          </w:p>
+        </w:tc>
+      </w:tr>
+    </w:tbl>
     <w:p>
       <w:pPr>
         <w:spacing w:beforeLines="50" w:before="156" w:afterLines="50" w:after="156" w:line="240" w:lineRule="auto"/>
@@ -2451,7 +2491,6 @@
           <w:b/>
           <w:szCs w:val="21"/>
         </w:rPr>
-        <w:lastRenderedPageBreak/>
         <w:t>GMP 2016, San Antonio, USA</w:t>
       </w:r>
       <w:r>
@@ -2595,6 +2634,7 @@
           <w:rFonts w:ascii="Times New Roman" w:hAnsi="Times New Roman" w:cs="Times New Roman"/>
           <w:szCs w:val="21"/>
         </w:rPr>
+        <w:lastRenderedPageBreak/>
         <w:t>The 10th International Conference on Geometric Modeling and Processing</w:t>
       </w:r>
       <w:r>
@@ -3449,8 +3489,8 @@
         </w:rPr>
         <w:t>, A. Hao and H. Qin. A Novel Analysis-and-Simulation Approach for Detail Enhancement in FLIP Fluid Interaction. The 21st ACM Symposium on Virtual Reality Software and Technology (VRST 2015).</w:t>
       </w:r>
-      <w:bookmarkStart w:id="1" w:name="OLE_LINK6"/>
-      <w:bookmarkStart w:id="2" w:name="OLE_LINK5"/>
+      <w:bookmarkStart w:id="0" w:name="OLE_LINK6"/>
+      <w:bookmarkStart w:id="1" w:name="OLE_LINK5"/>
     </w:p>
     <w:p>
       <w:pPr>
@@ -3566,8 +3606,8 @@
         </w:rPr>
         <w:t>Q. Xia</w:t>
       </w:r>
-      <w:bookmarkStart w:id="3" w:name="OLE_LINK8"/>
-      <w:bookmarkStart w:id="4" w:name="OLE_LINK7"/>
+      <w:bookmarkStart w:id="2" w:name="OLE_LINK8"/>
+      <w:bookmarkStart w:id="3" w:name="OLE_LINK7"/>
       <w:r>
         <w:rPr>
           <w:rFonts w:ascii="Times New Roman" w:hAnsi="Times New Roman" w:cs="Times New Roman"/>
@@ -3576,14 +3616,23 @@
         </w:rPr>
         <w:t>*</w:t>
       </w:r>
+      <w:bookmarkEnd w:id="2"/>
       <w:bookmarkEnd w:id="3"/>
+      <w:r>
+        <w:rPr>
+          <w:rFonts w:ascii="Times New Roman" w:hAnsi="Times New Roman" w:cs="Times New Roman"/>
+          <w:szCs w:val="21"/>
+        </w:rPr>
+        <w:t>. Automatic Human Body Feature Extraction and Size Measurement by Random Forest Regression</w:t>
+      </w:r>
+      <w:bookmarkStart w:id="4" w:name="_GoBack"/>
       <w:bookmarkEnd w:id="4"/>
       <w:r>
         <w:rPr>
           <w:rFonts w:ascii="Times New Roman" w:hAnsi="Times New Roman" w:cs="Times New Roman"/>
           <w:szCs w:val="21"/>
         </w:rPr>
-        <w:t>. Automatic Human Body Feature Extraction and Size Measurement by Random Forest Regression Analysis of Geodesics Distance. International Conference on Virtual Reality and Visualization (ICVRV 2017).</w:t>
+        <w:t xml:space="preserve"> Analysis of Geodesics Distance. International Conference on Virtual Reality and Visualization (ICVRV 2017).</w:t>
       </w:r>
     </w:p>
     <w:p>
@@ -3784,8 +3833,8 @@
         <w:t>)</w:t>
       </w:r>
     </w:p>
+    <w:bookmarkEnd w:id="0"/>
     <w:bookmarkEnd w:id="1"/>
-    <w:bookmarkEnd w:id="2"/>
     <w:p>
       <w:pPr>
         <w:spacing w:beforeLines="50" w:before="156" w:after="120" w:line="240" w:lineRule="auto"/>
@@ -4239,7 +4288,7 @@
         <w:spacing w:after="0" w:line="240" w:lineRule="auto"/>
         <w:ind w:firstLineChars="0"/>
         <w:rPr>
-          <w:rFonts w:ascii="Times New Roman" w:hAnsi="Times New Roman" w:cs="Times New Roman" w:hint="eastAsia"/>
+          <w:rFonts w:ascii="Times New Roman" w:hAnsi="Times New Roman" w:cs="Times New Roman"/>
           <w:szCs w:val="21"/>
         </w:rPr>
       </w:pPr>
@@ -4461,6 +4510,27 @@
           <w:rFonts w:ascii="Times New Roman" w:hAnsi="Times New Roman" w:cs="Times New Roman"/>
           <w:szCs w:val="21"/>
         </w:rPr>
+        <w:t>. Efficient 4D Shape Completion from Sparse Samples via Cubic Spline Fitting in Linear Rotation-Invariant Space.</w:t>
+      </w:r>
+      <w:r>
+        <w:rPr>
+          <w:rFonts w:ascii="Times New Roman" w:hAnsi="Times New Roman" w:cs="Times New Roman"/>
+          <w:szCs w:val="21"/>
+        </w:rPr>
+        <w:t xml:space="preserve"> </w:t>
+      </w:r>
+      <w:r>
+        <w:rPr>
+          <w:rFonts w:ascii="Times New Roman" w:hAnsi="Times New Roman" w:cs="Times New Roman"/>
+          <w:szCs w:val="21"/>
+        </w:rPr>
+        <w:t>Computer &amp; Graphics</w:t>
+      </w:r>
+      <w:r>
+        <w:rPr>
+          <w:rFonts w:ascii="Times New Roman" w:hAnsi="Times New Roman" w:cs="Times New Roman"/>
+          <w:szCs w:val="21"/>
+        </w:rPr>
         <w:t xml:space="preserve">. </w:t>
       </w:r>
       <w:r>
@@ -4468,14 +4538,89 @@
           <w:rFonts w:ascii="Times New Roman" w:hAnsi="Times New Roman" w:cs="Times New Roman"/>
           <w:szCs w:val="21"/>
         </w:rPr>
-        <w:t>Efficient 4D Shape Completion from Sparse Samples via Cubic Spline Fitting in Linear Rotation-Invariant Space.</w:t>
-      </w:r>
-      <w:r>
-        <w:rPr>
-          <w:rFonts w:ascii="Times New Roman" w:hAnsi="Times New Roman" w:cs="Times New Roman"/>
-          <w:szCs w:val="21"/>
-        </w:rPr>
-        <w:t xml:space="preserve"> </w:t>
+        <w:t>(to appear)</w:t>
+      </w:r>
+    </w:p>
+    <w:p>
+      <w:pPr>
+        <w:pStyle w:val="a8"/>
+        <w:numPr>
+          <w:ilvl w:val="0"/>
+          <w:numId w:val="7"/>
+        </w:numPr>
+        <w:spacing w:after="0" w:line="240" w:lineRule="auto"/>
+        <w:ind w:firstLineChars="0"/>
+        <w:rPr>
+          <w:rFonts w:ascii="Times New Roman" w:hAnsi="Times New Roman" w:cs="Times New Roman"/>
+          <w:szCs w:val="21"/>
+        </w:rPr>
+      </w:pPr>
+      <w:r>
+        <w:rPr>
+          <w:rFonts w:ascii="Times New Roman" w:hAnsi="Times New Roman" w:cs="Times New Roman"/>
+          <w:szCs w:val="21"/>
+        </w:rPr>
+        <w:t>J. Cui</w:t>
+      </w:r>
+      <w:r>
+        <w:rPr>
+          <w:rFonts w:ascii="Times New Roman" w:hAnsi="Times New Roman" w:cs="Times New Roman"/>
+          <w:szCs w:val="21"/>
+          <w:vertAlign w:val="superscript"/>
+        </w:rPr>
+        <w:t>*</w:t>
+      </w:r>
+      <w:r>
+        <w:rPr>
+          <w:rFonts w:ascii="Times New Roman" w:hAnsi="Times New Roman" w:cs="Times New Roman"/>
+          <w:szCs w:val="21"/>
+        </w:rPr>
+        <w:t xml:space="preserve">, S. Li, </w:t>
+      </w:r>
+      <w:r>
+        <w:rPr>
+          <w:rFonts w:ascii="Times New Roman" w:hAnsi="Times New Roman" w:cs="Times New Roman"/>
+          <w:b/>
+          <w:szCs w:val="21"/>
+          <w:u w:val="single"/>
+        </w:rPr>
+        <w:t>Q. Xia</w:t>
+      </w:r>
+      <w:r>
+        <w:rPr>
+          <w:rFonts w:ascii="Times New Roman" w:hAnsi="Times New Roman" w:cs="Times New Roman"/>
+          <w:szCs w:val="21"/>
+        </w:rPr>
+        <w:t>, A. Hao and H. Qin</w:t>
+      </w:r>
+      <w:r>
+        <w:rPr>
+          <w:rFonts w:ascii="Times New Roman" w:hAnsi="Times New Roman" w:cs="Times New Roman"/>
+          <w:szCs w:val="21"/>
+          <w:vertAlign w:val="superscript"/>
+        </w:rPr>
+        <w:t>*</w:t>
+      </w:r>
+      <w:r>
+        <w:rPr>
+          <w:rFonts w:ascii="Times New Roman" w:hAnsi="Times New Roman" w:cs="Times New Roman"/>
+          <w:szCs w:val="21"/>
+        </w:rPr>
+        <w:t xml:space="preserve">. </w:t>
+      </w:r>
+      <w:r>
+        <w:rPr>
+          <w:rFonts w:ascii="Times New Roman" w:hAnsi="Times New Roman" w:cs="Times New Roman"/>
+          <w:szCs w:val="21"/>
+        </w:rPr>
+        <w:t>Learning Multi-view Manifold for Single Image based Modeling</w:t>
+      </w:r>
+      <w:r>
+        <w:rPr>
+          <w:rFonts w:ascii="Times New Roman" w:hAnsi="Times New Roman" w:cs="Times New Roman"/>
+          <w:szCs w:val="21"/>
+        </w:rPr>
+        <w:t xml:space="preserve">. </w:t>
       </w:r>
       <w:r>
         <w:rPr>
@@ -4491,21 +4636,12 @@
         </w:rPr>
         <w:t xml:space="preserve">. </w:t>
       </w:r>
-      <w:proofErr w:type="gramStart"/>
-      <w:r>
-        <w:rPr>
-          <w:rFonts w:ascii="Times New Roman" w:hAnsi="Times New Roman" w:cs="Times New Roman"/>
-          <w:szCs w:val="21"/>
-        </w:rPr>
-        <w:t>(</w:t>
-      </w:r>
-      <w:proofErr w:type="gramEnd"/>
-      <w:r>
-        <w:rPr>
-          <w:rFonts w:ascii="Times New Roman" w:hAnsi="Times New Roman" w:cs="Times New Roman"/>
-          <w:szCs w:val="21"/>
-        </w:rPr>
-        <w:t>to appear)</w:t>
+      <w:r>
+        <w:rPr>
+          <w:rFonts w:ascii="Times New Roman" w:hAnsi="Times New Roman" w:cs="Times New Roman"/>
+          <w:szCs w:val="21"/>
+        </w:rPr>
+        <w:t>(to appear)</w:t>
       </w:r>
     </w:p>
     <w:sectPr>
@@ -5921,6 +6057,25 @@
       <w:shd w:val="clear" w:color="auto" w:fill="E1DFDD"/>
     </w:rPr>
   </w:style>
+  <w:style w:type="table" w:styleId="aa">
+    <w:name w:val="Table Grid"/>
+    <w:basedOn w:val="a1"/>
+    <w:uiPriority w:val="39"/>
+    <w:rsid w:val="00E55D59"/>
+    <w:pPr>
+      <w:spacing w:after="0" w:line="240" w:lineRule="auto"/>
+    </w:pPr>
+    <w:tblPr>
+      <w:tblBorders>
+        <w:top w:val="single" w:sz="4" w:space="0" w:color="auto"/>
+        <w:left w:val="single" w:sz="4" w:space="0" w:color="auto"/>
+        <w:bottom w:val="single" w:sz="4" w:space="0" w:color="auto"/>
+        <w:right w:val="single" w:sz="4" w:space="0" w:color="auto"/>
+        <w:insideH w:val="single" w:sz="4" w:space="0" w:color="auto"/>
+        <w:insideV w:val="single" w:sz="4" w:space="0" w:color="auto"/>
+      </w:tblBorders>
+    </w:tblPr>
+  </w:style>
 </w:styles>
 </file>
 

</xml_diff>